<commit_message>
add contracts and memo
</commit_message>
<xml_diff>
--- a/IntranetPortal/IntranetPortal/App_Data/OfferDoc/SalesContract.docx
+++ b/IntranetPortal/IntranetPortal/App_Data/OfferDoc/SalesContract.docx
@@ -2539,7 +2539,23 @@
                 <w:sz w:val="22"/>
                 <w:szCs w:val="20"/>
               </w:rPr>
-              <w:t>0.00</w:t>
+              <w:t>[</w:t>
+            </w:r>
+            <w:r>
+              <w:rPr>
+                <w:bCs/>
+                <w:sz w:val="22"/>
+                <w:szCs w:val="20"/>
+              </w:rPr>
+              <w:t>BALANCE</w:t>
+            </w:r>
+            <w:r>
+              <w:rPr>
+                <w:bCs/>
+                <w:sz w:val="22"/>
+                <w:szCs w:val="20"/>
+              </w:rPr>
+              <w:t>]</w:t>
             </w:r>
             <w:r>
               <w:rPr>
@@ -3220,6 +3236,8 @@
               </w:rPr>
               <w:fldChar w:fldCharType="separate"/>
             </w:r>
+            <w:bookmarkStart w:id="20" w:name="_GoBack"/>
+            <w:bookmarkEnd w:id="20"/>
             <w:r>
               <w:rPr>
                 <w:rFonts w:eastAsia="Batang"/>
@@ -3441,7 +3459,7 @@
                 </w:ffData>
               </w:fldChar>
             </w:r>
-            <w:bookmarkStart w:id="20" w:name="Text21"/>
+            <w:bookmarkStart w:id="21" w:name="Text21"/>
             <w:r>
               <w:rPr>
                 <w:rFonts w:eastAsia="Batang"/>
@@ -3527,7 +3545,7 @@
               </w:rPr>
               <w:fldChar w:fldCharType="end"/>
             </w:r>
-            <w:bookmarkEnd w:id="20"/>
+            <w:bookmarkEnd w:id="21"/>
             <w:r>
               <w:rPr>
                 <w:sz w:val="18"/>
@@ -3629,7 +3647,7 @@
                 </w:ffData>
               </w:fldChar>
             </w:r>
-            <w:bookmarkStart w:id="21" w:name="Text22"/>
+            <w:bookmarkStart w:id="22" w:name="Text22"/>
             <w:r>
               <w:rPr>
                 <w:rFonts w:eastAsia="Batang"/>
@@ -3715,7 +3733,7 @@
               </w:rPr>
               <w:fldChar w:fldCharType="end"/>
             </w:r>
-            <w:bookmarkEnd w:id="21"/>
+            <w:bookmarkEnd w:id="22"/>
           </w:p>
         </w:tc>
         <w:tc>
@@ -3750,7 +3768,7 @@
                 </w:ffData>
               </w:fldChar>
             </w:r>
-            <w:bookmarkStart w:id="22" w:name="Text19"/>
+            <w:bookmarkStart w:id="23" w:name="Text19"/>
             <w:r>
               <w:rPr>
                 <w:bCs/>
@@ -3827,7 +3845,7 @@
               </w:rPr>
               <w:fldChar w:fldCharType="end"/>
             </w:r>
-            <w:bookmarkEnd w:id="22"/>
+            <w:bookmarkEnd w:id="23"/>
           </w:p>
           <w:p>
             <w:pPr>
@@ -4133,7 +4151,7 @@
                 </w:ffData>
               </w:fldChar>
             </w:r>
-            <w:bookmarkStart w:id="23" w:name="Text70"/>
+            <w:bookmarkStart w:id="24" w:name="Text70"/>
             <w:r>
               <w:rPr>
                 <w:rFonts w:eastAsia="Batang"/>
@@ -4219,7 +4237,7 @@
               </w:rPr>
               <w:fldChar w:fldCharType="end"/>
             </w:r>
-            <w:bookmarkEnd w:id="23"/>
+            <w:bookmarkEnd w:id="24"/>
             <w:r>
               <w:rPr>
                 <w:sz w:val="18"/>
@@ -4382,7 +4400,7 @@
                 </w:ffData>
               </w:fldChar>
             </w:r>
-            <w:bookmarkStart w:id="24" w:name="Text24"/>
+            <w:bookmarkStart w:id="25" w:name="Text24"/>
             <w:r>
               <w:rPr>
                 <w:rFonts w:eastAsia="Batang"/>
@@ -4468,7 +4486,7 @@
               </w:rPr>
               <w:fldChar w:fldCharType="end"/>
             </w:r>
-            <w:bookmarkEnd w:id="24"/>
+            <w:bookmarkEnd w:id="25"/>
             <w:r>
               <w:rPr>
                 <w:sz w:val="18"/>
@@ -4529,7 +4547,7 @@
                 </w:ffData>
               </w:fldChar>
             </w:r>
-            <w:bookmarkStart w:id="25" w:name="Text25"/>
+            <w:bookmarkStart w:id="26" w:name="Text25"/>
             <w:r>
               <w:rPr>
                 <w:rFonts w:eastAsia="Batang"/>
@@ -4615,7 +4633,7 @@
               </w:rPr>
               <w:fldChar w:fldCharType="end"/>
             </w:r>
-            <w:bookmarkEnd w:id="25"/>
+            <w:bookmarkEnd w:id="26"/>
             <w:r>
               <w:rPr>
                 <w:sz w:val="18"/>
@@ -4638,7 +4656,7 @@
                 </w:ffData>
               </w:fldChar>
             </w:r>
-            <w:bookmarkStart w:id="26" w:name="Text26"/>
+            <w:bookmarkStart w:id="27" w:name="Text26"/>
             <w:r>
               <w:rPr>
                 <w:bCs/>
@@ -4715,7 +4733,7 @@
               </w:rPr>
               <w:fldChar w:fldCharType="end"/>
             </w:r>
-            <w:bookmarkEnd w:id="26"/>
+            <w:bookmarkEnd w:id="27"/>
             <w:r>
               <w:rPr>
                 <w:sz w:val="18"/>
@@ -5408,7 +5426,7 @@
                 </w:ffData>
               </w:fldChar>
             </w:r>
-            <w:bookmarkStart w:id="27" w:name="Text31"/>
+            <w:bookmarkStart w:id="28" w:name="Text31"/>
             <w:r>
               <w:rPr>
                 <w:rFonts w:eastAsia="Batang"/>
@@ -5494,7 +5512,7 @@
               </w:rPr>
               <w:fldChar w:fldCharType="end"/>
             </w:r>
-            <w:bookmarkEnd w:id="27"/>
+            <w:bookmarkEnd w:id="28"/>
             <w:r>
               <w:rPr>
                 <w:sz w:val="18"/>
@@ -5666,7 +5684,7 @@
                 </w:ffData>
               </w:fldChar>
             </w:r>
-            <w:bookmarkStart w:id="28" w:name="Text34"/>
+            <w:bookmarkStart w:id="29" w:name="Text34"/>
             <w:r>
               <w:rPr>
                 <w:bCs/>
@@ -5743,7 +5761,7 @@
               </w:rPr>
               <w:fldChar w:fldCharType="end"/>
             </w:r>
-            <w:bookmarkEnd w:id="28"/>
+            <w:bookmarkEnd w:id="29"/>
             <w:r>
               <w:rPr>
                 <w:sz w:val="18"/>
@@ -5827,7 +5845,7 @@
                 </w:ffData>
               </w:fldChar>
             </w:r>
-            <w:bookmarkStart w:id="29" w:name="Text71"/>
+            <w:bookmarkStart w:id="30" w:name="Text71"/>
             <w:r>
               <w:rPr>
                 <w:sz w:val="20"/>
@@ -5895,7 +5913,7 @@
               </w:rPr>
               <w:fldChar w:fldCharType="end"/>
             </w:r>
-            <w:bookmarkEnd w:id="29"/>
+            <w:bookmarkEnd w:id="30"/>
             <w:r>
               <w:rPr>
                 <w:sz w:val="18"/>
@@ -6003,7 +6021,7 @@
                 </w:ffData>
               </w:fldChar>
             </w:r>
-            <w:bookmarkStart w:id="30" w:name="Text28"/>
+            <w:bookmarkStart w:id="31" w:name="Text28"/>
             <w:r>
               <w:rPr>
                 <w:bCs/>
@@ -6043,7 +6061,7 @@
               </w:rPr>
               <w:fldChar w:fldCharType="end"/>
             </w:r>
-            <w:bookmarkEnd w:id="30"/>
+            <w:bookmarkEnd w:id="31"/>
             <w:r>
               <w:rPr>
                 <w:sz w:val="18"/>
@@ -6067,7 +6085,7 @@
                 </w:ffData>
               </w:fldChar>
             </w:r>
-            <w:bookmarkStart w:id="31" w:name="Text67"/>
+            <w:bookmarkStart w:id="32" w:name="Text67"/>
             <w:r>
               <w:rPr>
                 <w:rFonts w:eastAsia="Batang"/>
@@ -6112,7 +6130,7 @@
               </w:rPr>
               <w:fldChar w:fldCharType="end"/>
             </w:r>
-            <w:bookmarkEnd w:id="31"/>
+            <w:bookmarkEnd w:id="32"/>
             <w:r>
               <w:rPr>
                 <w:sz w:val="18"/>
@@ -6135,7 +6153,7 @@
                 </w:ffData>
               </w:fldChar>
             </w:r>
-            <w:bookmarkStart w:id="32" w:name="Text30"/>
+            <w:bookmarkStart w:id="33" w:name="Text30"/>
             <w:r>
               <w:rPr>
                 <w:bCs/>
@@ -6176,7 +6194,7 @@
               </w:rPr>
               <w:fldChar w:fldCharType="end"/>
             </w:r>
-            <w:bookmarkEnd w:id="32"/>
+            <w:bookmarkEnd w:id="33"/>
             <w:r>
               <w:rPr>
                 <w:sz w:val="18"/>
@@ -6208,7 +6226,7 @@
                 </w:ffData>
               </w:fldChar>
             </w:r>
-            <w:bookmarkStart w:id="33" w:name="Text33"/>
+            <w:bookmarkStart w:id="34" w:name="Text33"/>
             <w:r>
               <w:rPr>
                 <w:rFonts w:eastAsia="Batang"/>
@@ -6254,7 +6272,7 @@
               </w:rPr>
               <w:fldChar w:fldCharType="end"/>
             </w:r>
-            <w:bookmarkEnd w:id="33"/>
+            <w:bookmarkEnd w:id="34"/>
             <w:r>
               <w:rPr>
                 <w:sz w:val="18"/>
@@ -6366,7 +6384,7 @@
                 </w:ffData>
               </w:fldChar>
             </w:r>
-            <w:bookmarkStart w:id="34" w:name="Text68"/>
+            <w:bookmarkStart w:id="35" w:name="Text68"/>
             <w:r>
               <w:rPr>
                 <w:rFonts w:eastAsia="Batang"/>
@@ -6452,7 +6470,7 @@
               </w:rPr>
               <w:fldChar w:fldCharType="end"/>
             </w:r>
-            <w:bookmarkEnd w:id="34"/>
+            <w:bookmarkEnd w:id="35"/>
             <w:r>
               <w:rPr>
                 <w:sz w:val="18"/>
@@ -7477,7 +7495,7 @@
                 </w:ffData>
               </w:fldChar>
             </w:r>
-            <w:bookmarkStart w:id="35" w:name="Text35"/>
+            <w:bookmarkStart w:id="36" w:name="Text35"/>
             <w:r>
               <w:rPr>
                 <w:bCs/>
@@ -7554,7 +7572,7 @@
               </w:rPr>
               <w:fldChar w:fldCharType="end"/>
             </w:r>
-            <w:bookmarkEnd w:id="35"/>
+            <w:bookmarkEnd w:id="36"/>
             <w:r>
               <w:rPr>
                 <w:sz w:val="18"/>
@@ -8072,7 +8090,7 @@
                 </w:ffData>
               </w:fldChar>
             </w:r>
-            <w:bookmarkStart w:id="36" w:name="Text76"/>
+            <w:bookmarkStart w:id="37" w:name="Text76"/>
             <w:r>
               <w:rPr>
                 <w:bCs/>
@@ -8145,7 +8163,7 @@
               </w:rPr>
               <w:fldChar w:fldCharType="end"/>
             </w:r>
-            <w:bookmarkEnd w:id="36"/>
+            <w:bookmarkEnd w:id="37"/>
             <w:r>
               <w:rPr>
                 <w:bCs/>
@@ -8222,7 +8240,7 @@
                 </w:ffData>
               </w:fldChar>
             </w:r>
-            <w:bookmarkStart w:id="37" w:name="Text59"/>
+            <w:bookmarkStart w:id="38" w:name="Text59"/>
             <w:r>
               <w:rPr>
                 <w:bCs/>
@@ -8295,7 +8313,7 @@
               </w:rPr>
               <w:fldChar w:fldCharType="end"/>
             </w:r>
-            <w:bookmarkEnd w:id="37"/>
+            <w:bookmarkEnd w:id="38"/>
             <w:r>
               <w:rPr>
                 <w:bCs/>
@@ -8457,7 +8475,7 @@
                 </w:ffData>
               </w:fldChar>
             </w:r>
-            <w:bookmarkStart w:id="38" w:name="Text77"/>
+            <w:bookmarkStart w:id="39" w:name="Text77"/>
             <w:r>
               <w:rPr>
                 <w:bCs/>
@@ -8498,7 +8516,7 @@
               </w:rPr>
               <w:fldChar w:fldCharType="end"/>
             </w:r>
-            <w:bookmarkEnd w:id="38"/>
+            <w:bookmarkEnd w:id="39"/>
             <w:r>
               <w:rPr>
                 <w:bCs/>
@@ -8569,7 +8587,7 @@
                 </w:ffData>
               </w:fldChar>
             </w:r>
-            <w:bookmarkStart w:id="39" w:name="Text78"/>
+            <w:bookmarkStart w:id="40" w:name="Text78"/>
             <w:r>
               <w:rPr>
                 <w:bCs/>
@@ -8646,7 +8664,7 @@
               </w:rPr>
               <w:fldChar w:fldCharType="end"/>
             </w:r>
-            <w:bookmarkEnd w:id="39"/>
+            <w:bookmarkEnd w:id="40"/>
             <w:r>
               <w:rPr>
                 <w:bCs/>
@@ -8811,7 +8829,7 @@
                 </w:ffData>
               </w:fldChar>
             </w:r>
-            <w:bookmarkStart w:id="40" w:name="Text60"/>
+            <w:bookmarkStart w:id="41" w:name="Text60"/>
             <w:r>
               <w:rPr>
                 <w:bCs/>
@@ -8851,8 +8869,6 @@
               </w:rPr>
               <w:t>[</w:t>
             </w:r>
-            <w:bookmarkStart w:id="41" w:name="_GoBack"/>
-            <w:bookmarkEnd w:id="41"/>
             <w:r>
               <w:rPr>
                 <w:bCs/>
@@ -8896,7 +8912,7 @@
               </w:rPr>
               <w:fldChar w:fldCharType="end"/>
             </w:r>
-            <w:bookmarkEnd w:id="40"/>
+            <w:bookmarkEnd w:id="41"/>
             <w:r>
               <w:rPr>
                 <w:bCs/>

</xml_diff>

<commit_message>
update devextreme version to 16.1.6 update shortsale package update new offer add devextreme cdn check fix angular issue on HOI, Audit log
</commit_message>
<xml_diff>
--- a/IntranetPortal/IntranetPortal/App_Data/OfferDoc/SalesContract.docx
+++ b/IntranetPortal/IntranetPortal/App_Data/OfferDoc/SalesContract.docx
@@ -3083,23 +3083,7 @@
                 <w:sz w:val="18"/>
                 <w:szCs w:val="18"/>
               </w:rPr>
-              <w:t>Seller shall deliver to Purchaser at Closing a certificate dated not more that 30 days before Closing signed by the holder of the existing mortgage, in form for recording, certifying the amount of the unpaid principal, the date to which interest has been paid and the amounts, if any, claimed to be unpaid for principal and interest, itemizing the same.  Seller shall pay the fees for recording such certificate.  If the holder of the existing mortgage is a bank or other institution as defined in Section 274-</w:t>
-            </w:r>
-            <w:proofErr w:type="gramStart"/>
-            <w:r>
-              <w:rPr>
-                <w:sz w:val="18"/>
-                <w:szCs w:val="18"/>
-              </w:rPr>
-              <w:t>a</w:t>
-            </w:r>
-            <w:proofErr w:type="gramEnd"/>
-            <w:r>
-              <w:rPr>
-                <w:sz w:val="18"/>
-                <w:szCs w:val="18"/>
-              </w:rPr>
-              <w:t xml:space="preserve"> of the Real Property Law it may, instead of the certificate, furnish a letter signed by a duly authorized officer, employee or agent, dated not more then 30 days before Closing, containing the same information.</w:t>
+              <w:t>Seller shall deliver to Purchaser at Closing a certificate dated not more that 30 days before Closing signed by the holder of the existing mortgage, in form for recording, certifying the amount of the unpaid principal, the date to which interest has been paid and the amounts, if any, claimed to be unpaid for principal and interest, itemizing the same.  Seller shall pay the fees for recording such certificate.  If the holder of the existing mortgage is a bank or other institution as defined in Section 274-a of the Real Property Law it may, instead of the certificate, furnish a letter signed by a duly authorized officer, employee or agent, dated not more then 30 days before Closing, containing the same information.</w:t>
             </w:r>
           </w:p>
           <w:p>
@@ -3236,8 +3220,6 @@
               </w:rPr>
               <w:fldChar w:fldCharType="separate"/>
             </w:r>
-            <w:bookmarkStart w:id="20" w:name="_GoBack"/>
-            <w:bookmarkEnd w:id="20"/>
             <w:r>
               <w:rPr>
                 <w:rFonts w:eastAsia="Batang"/>
@@ -3459,7 +3441,7 @@
                 </w:ffData>
               </w:fldChar>
             </w:r>
-            <w:bookmarkStart w:id="21" w:name="Text21"/>
+            <w:bookmarkStart w:id="20" w:name="Text21"/>
             <w:r>
               <w:rPr>
                 <w:rFonts w:eastAsia="Batang"/>
@@ -3545,7 +3527,7 @@
               </w:rPr>
               <w:fldChar w:fldCharType="end"/>
             </w:r>
-            <w:bookmarkEnd w:id="21"/>
+            <w:bookmarkEnd w:id="20"/>
             <w:r>
               <w:rPr>
                 <w:sz w:val="18"/>
@@ -3647,7 +3629,7 @@
                 </w:ffData>
               </w:fldChar>
             </w:r>
-            <w:bookmarkStart w:id="22" w:name="Text22"/>
+            <w:bookmarkStart w:id="21" w:name="Text22"/>
             <w:r>
               <w:rPr>
                 <w:rFonts w:eastAsia="Batang"/>
@@ -3733,7 +3715,7 @@
               </w:rPr>
               <w:fldChar w:fldCharType="end"/>
             </w:r>
-            <w:bookmarkEnd w:id="22"/>
+            <w:bookmarkEnd w:id="21"/>
           </w:p>
         </w:tc>
         <w:tc>
@@ -3768,7 +3750,7 @@
                 </w:ffData>
               </w:fldChar>
             </w:r>
-            <w:bookmarkStart w:id="23" w:name="Text19"/>
+            <w:bookmarkStart w:id="22" w:name="Text19"/>
             <w:r>
               <w:rPr>
                 <w:bCs/>
@@ -3845,7 +3827,7 @@
               </w:rPr>
               <w:fldChar w:fldCharType="end"/>
             </w:r>
-            <w:bookmarkEnd w:id="23"/>
+            <w:bookmarkEnd w:id="22"/>
           </w:p>
           <w:p>
             <w:pPr>
@@ -4151,7 +4133,7 @@
                 </w:ffData>
               </w:fldChar>
             </w:r>
-            <w:bookmarkStart w:id="24" w:name="Text70"/>
+            <w:bookmarkStart w:id="23" w:name="Text70"/>
             <w:r>
               <w:rPr>
                 <w:rFonts w:eastAsia="Batang"/>
@@ -4237,7 +4219,7 @@
               </w:rPr>
               <w:fldChar w:fldCharType="end"/>
             </w:r>
-            <w:bookmarkEnd w:id="24"/>
+            <w:bookmarkEnd w:id="23"/>
             <w:r>
               <w:rPr>
                 <w:sz w:val="18"/>
@@ -4400,7 +4382,7 @@
                 </w:ffData>
               </w:fldChar>
             </w:r>
-            <w:bookmarkStart w:id="25" w:name="Text24"/>
+            <w:bookmarkStart w:id="24" w:name="Text24"/>
             <w:r>
               <w:rPr>
                 <w:rFonts w:eastAsia="Batang"/>
@@ -4486,7 +4468,7 @@
               </w:rPr>
               <w:fldChar w:fldCharType="end"/>
             </w:r>
-            <w:bookmarkEnd w:id="25"/>
+            <w:bookmarkEnd w:id="24"/>
             <w:r>
               <w:rPr>
                 <w:sz w:val="18"/>
@@ -4547,7 +4529,7 @@
                 </w:ffData>
               </w:fldChar>
             </w:r>
-            <w:bookmarkStart w:id="26" w:name="Text25"/>
+            <w:bookmarkStart w:id="25" w:name="Text25"/>
             <w:r>
               <w:rPr>
                 <w:rFonts w:eastAsia="Batang"/>
@@ -4633,7 +4615,7 @@
               </w:rPr>
               <w:fldChar w:fldCharType="end"/>
             </w:r>
-            <w:bookmarkEnd w:id="26"/>
+            <w:bookmarkEnd w:id="25"/>
             <w:r>
               <w:rPr>
                 <w:sz w:val="18"/>
@@ -4656,7 +4638,7 @@
                 </w:ffData>
               </w:fldChar>
             </w:r>
-            <w:bookmarkStart w:id="27" w:name="Text26"/>
+            <w:bookmarkStart w:id="26" w:name="Text26"/>
             <w:r>
               <w:rPr>
                 <w:bCs/>
@@ -4733,7 +4715,7 @@
               </w:rPr>
               <w:fldChar w:fldCharType="end"/>
             </w:r>
-            <w:bookmarkEnd w:id="27"/>
+            <w:bookmarkEnd w:id="26"/>
             <w:r>
               <w:rPr>
                 <w:sz w:val="18"/>
@@ -5426,7 +5408,7 @@
                 </w:ffData>
               </w:fldChar>
             </w:r>
-            <w:bookmarkStart w:id="28" w:name="Text31"/>
+            <w:bookmarkStart w:id="27" w:name="Text31"/>
             <w:r>
               <w:rPr>
                 <w:rFonts w:eastAsia="Batang"/>
@@ -5512,7 +5494,7 @@
               </w:rPr>
               <w:fldChar w:fldCharType="end"/>
             </w:r>
-            <w:bookmarkEnd w:id="28"/>
+            <w:bookmarkEnd w:id="27"/>
             <w:r>
               <w:rPr>
                 <w:sz w:val="18"/>
@@ -5684,7 +5666,7 @@
                 </w:ffData>
               </w:fldChar>
             </w:r>
-            <w:bookmarkStart w:id="29" w:name="Text34"/>
+            <w:bookmarkStart w:id="28" w:name="Text34"/>
             <w:r>
               <w:rPr>
                 <w:bCs/>
@@ -5761,7 +5743,7 @@
               </w:rPr>
               <w:fldChar w:fldCharType="end"/>
             </w:r>
-            <w:bookmarkEnd w:id="29"/>
+            <w:bookmarkEnd w:id="28"/>
             <w:r>
               <w:rPr>
                 <w:sz w:val="18"/>
@@ -5845,7 +5827,7 @@
                 </w:ffData>
               </w:fldChar>
             </w:r>
-            <w:bookmarkStart w:id="30" w:name="Text71"/>
+            <w:bookmarkStart w:id="29" w:name="Text71"/>
             <w:r>
               <w:rPr>
                 <w:sz w:val="20"/>
@@ -5913,7 +5895,7 @@
               </w:rPr>
               <w:fldChar w:fldCharType="end"/>
             </w:r>
-            <w:bookmarkEnd w:id="30"/>
+            <w:bookmarkEnd w:id="29"/>
             <w:r>
               <w:rPr>
                 <w:sz w:val="18"/>
@@ -6021,7 +6003,7 @@
                 </w:ffData>
               </w:fldChar>
             </w:r>
-            <w:bookmarkStart w:id="31" w:name="Text28"/>
+            <w:bookmarkStart w:id="30" w:name="Text28"/>
             <w:r>
               <w:rPr>
                 <w:bCs/>
@@ -6061,7 +6043,7 @@
               </w:rPr>
               <w:fldChar w:fldCharType="end"/>
             </w:r>
-            <w:bookmarkEnd w:id="31"/>
+            <w:bookmarkEnd w:id="30"/>
             <w:r>
               <w:rPr>
                 <w:sz w:val="18"/>
@@ -6085,7 +6067,7 @@
                 </w:ffData>
               </w:fldChar>
             </w:r>
-            <w:bookmarkStart w:id="32" w:name="Text67"/>
+            <w:bookmarkStart w:id="31" w:name="Text67"/>
             <w:r>
               <w:rPr>
                 <w:rFonts w:eastAsia="Batang"/>
@@ -6130,7 +6112,7 @@
               </w:rPr>
               <w:fldChar w:fldCharType="end"/>
             </w:r>
-            <w:bookmarkEnd w:id="32"/>
+            <w:bookmarkEnd w:id="31"/>
             <w:r>
               <w:rPr>
                 <w:sz w:val="18"/>
@@ -6153,7 +6135,7 @@
                 </w:ffData>
               </w:fldChar>
             </w:r>
-            <w:bookmarkStart w:id="33" w:name="Text30"/>
+            <w:bookmarkStart w:id="32" w:name="Text30"/>
             <w:r>
               <w:rPr>
                 <w:bCs/>
@@ -6194,7 +6176,7 @@
               </w:rPr>
               <w:fldChar w:fldCharType="end"/>
             </w:r>
-            <w:bookmarkEnd w:id="33"/>
+            <w:bookmarkEnd w:id="32"/>
             <w:r>
               <w:rPr>
                 <w:sz w:val="18"/>
@@ -6226,7 +6208,7 @@
                 </w:ffData>
               </w:fldChar>
             </w:r>
-            <w:bookmarkStart w:id="34" w:name="Text33"/>
+            <w:bookmarkStart w:id="33" w:name="Text33"/>
             <w:r>
               <w:rPr>
                 <w:rFonts w:eastAsia="Batang"/>
@@ -6272,7 +6254,7 @@
               </w:rPr>
               <w:fldChar w:fldCharType="end"/>
             </w:r>
-            <w:bookmarkEnd w:id="34"/>
+            <w:bookmarkEnd w:id="33"/>
             <w:r>
               <w:rPr>
                 <w:sz w:val="18"/>
@@ -6384,7 +6366,7 @@
                 </w:ffData>
               </w:fldChar>
             </w:r>
-            <w:bookmarkStart w:id="35" w:name="Text68"/>
+            <w:bookmarkStart w:id="34" w:name="Text68"/>
             <w:r>
               <w:rPr>
                 <w:rFonts w:eastAsia="Batang"/>
@@ -6470,7 +6452,7 @@
               </w:rPr>
               <w:fldChar w:fldCharType="end"/>
             </w:r>
-            <w:bookmarkEnd w:id="35"/>
+            <w:bookmarkEnd w:id="34"/>
             <w:r>
               <w:rPr>
                 <w:sz w:val="18"/>
@@ -7495,7 +7477,7 @@
                 </w:ffData>
               </w:fldChar>
             </w:r>
-            <w:bookmarkStart w:id="36" w:name="Text35"/>
+            <w:bookmarkStart w:id="35" w:name="Text35"/>
             <w:r>
               <w:rPr>
                 <w:bCs/>
@@ -7572,7 +7554,7 @@
               </w:rPr>
               <w:fldChar w:fldCharType="end"/>
             </w:r>
-            <w:bookmarkEnd w:id="36"/>
+            <w:bookmarkEnd w:id="35"/>
             <w:r>
               <w:rPr>
                 <w:sz w:val="18"/>
@@ -8090,7 +8072,7 @@
                 </w:ffData>
               </w:fldChar>
             </w:r>
-            <w:bookmarkStart w:id="37" w:name="Text76"/>
+            <w:bookmarkStart w:id="36" w:name="Text76"/>
             <w:r>
               <w:rPr>
                 <w:bCs/>
@@ -8163,7 +8145,7 @@
               </w:rPr>
               <w:fldChar w:fldCharType="end"/>
             </w:r>
-            <w:bookmarkEnd w:id="37"/>
+            <w:bookmarkEnd w:id="36"/>
             <w:r>
               <w:rPr>
                 <w:bCs/>
@@ -8240,7 +8222,7 @@
                 </w:ffData>
               </w:fldChar>
             </w:r>
-            <w:bookmarkStart w:id="38" w:name="Text59"/>
+            <w:bookmarkStart w:id="37" w:name="Text59"/>
             <w:r>
               <w:rPr>
                 <w:bCs/>
@@ -8313,7 +8295,7 @@
               </w:rPr>
               <w:fldChar w:fldCharType="end"/>
             </w:r>
-            <w:bookmarkEnd w:id="38"/>
+            <w:bookmarkEnd w:id="37"/>
             <w:r>
               <w:rPr>
                 <w:bCs/>
@@ -8475,7 +8457,7 @@
                 </w:ffData>
               </w:fldChar>
             </w:r>
-            <w:bookmarkStart w:id="39" w:name="Text77"/>
+            <w:bookmarkStart w:id="38" w:name="Text77"/>
             <w:r>
               <w:rPr>
                 <w:bCs/>
@@ -8516,7 +8498,7 @@
               </w:rPr>
               <w:fldChar w:fldCharType="end"/>
             </w:r>
-            <w:bookmarkEnd w:id="39"/>
+            <w:bookmarkEnd w:id="38"/>
             <w:r>
               <w:rPr>
                 <w:bCs/>
@@ -8587,7 +8569,7 @@
                 </w:ffData>
               </w:fldChar>
             </w:r>
-            <w:bookmarkStart w:id="40" w:name="Text78"/>
+            <w:bookmarkStart w:id="39" w:name="Text78"/>
             <w:r>
               <w:rPr>
                 <w:bCs/>
@@ -8664,7 +8646,7 @@
               </w:rPr>
               <w:fldChar w:fldCharType="end"/>
             </w:r>
-            <w:bookmarkEnd w:id="40"/>
+            <w:bookmarkEnd w:id="39"/>
             <w:r>
               <w:rPr>
                 <w:bCs/>
@@ -8829,7 +8811,7 @@
                 </w:ffData>
               </w:fldChar>
             </w:r>
-            <w:bookmarkStart w:id="41" w:name="Text60"/>
+            <w:bookmarkStart w:id="40" w:name="Text60"/>
             <w:r>
               <w:rPr>
                 <w:bCs/>
@@ -8912,7 +8894,7 @@
               </w:rPr>
               <w:fldChar w:fldCharType="end"/>
             </w:r>
-            <w:bookmarkEnd w:id="41"/>
+            <w:bookmarkEnd w:id="40"/>
             <w:r>
               <w:rPr>
                 <w:bCs/>
@@ -8983,7 +8965,7 @@
                 </w:ffData>
               </w:fldChar>
             </w:r>
-            <w:bookmarkStart w:id="42" w:name="Text61"/>
+            <w:bookmarkStart w:id="41" w:name="Text61"/>
             <w:r>
               <w:rPr>
                 <w:bCs/>
@@ -9060,7 +9042,7 @@
               </w:rPr>
               <w:fldChar w:fldCharType="end"/>
             </w:r>
-            <w:bookmarkEnd w:id="42"/>
+            <w:bookmarkEnd w:id="41"/>
             <w:r>
               <w:rPr>
                 <w:bCs/>
@@ -9135,7 +9117,7 @@
                 </w:ffData>
               </w:fldChar>
             </w:r>
-            <w:bookmarkStart w:id="43" w:name="Text72"/>
+            <w:bookmarkStart w:id="42" w:name="Text72"/>
             <w:r>
               <w:rPr>
                 <w:rFonts w:eastAsia="Batang"/>
@@ -9201,7 +9183,7 @@
               </w:rPr>
               <w:fldChar w:fldCharType="end"/>
             </w:r>
-            <w:bookmarkEnd w:id="43"/>
+            <w:bookmarkEnd w:id="42"/>
           </w:p>
         </w:tc>
         <w:tc>
@@ -9372,7 +9354,7 @@
                 </w:ffData>
               </w:fldChar>
             </w:r>
-            <w:bookmarkStart w:id="44" w:name="Text73"/>
+            <w:bookmarkStart w:id="43" w:name="Text73"/>
             <w:r>
               <w:rPr>
                 <w:rFonts w:eastAsia="Batang"/>
@@ -9431,7 +9413,7 @@
               </w:rPr>
               <w:fldChar w:fldCharType="end"/>
             </w:r>
-            <w:bookmarkEnd w:id="44"/>
+            <w:bookmarkEnd w:id="43"/>
           </w:p>
         </w:tc>
         <w:tc>
@@ -9484,7 +9466,7 @@
                 </w:ffData>
               </w:fldChar>
             </w:r>
-            <w:bookmarkStart w:id="45" w:name="Text44"/>
+            <w:bookmarkStart w:id="44" w:name="Text44"/>
             <w:r>
               <w:rPr>
                 <w:rFonts w:eastAsia="Batang"/>
@@ -9550,7 +9532,7 @@
               </w:rPr>
               <w:fldChar w:fldCharType="end"/>
             </w:r>
-            <w:bookmarkEnd w:id="45"/>
+            <w:bookmarkEnd w:id="44"/>
           </w:p>
         </w:tc>
       </w:tr>
@@ -9592,7 +9574,7 @@
                 </w:ffData>
               </w:fldChar>
             </w:r>
-            <w:bookmarkStart w:id="46" w:name="Text43"/>
+            <w:bookmarkStart w:id="45" w:name="Text43"/>
             <w:r>
               <w:rPr>
                 <w:rFonts w:eastAsia="Batang"/>
@@ -9651,7 +9633,7 @@
               </w:rPr>
               <w:fldChar w:fldCharType="end"/>
             </w:r>
-            <w:bookmarkEnd w:id="46"/>
+            <w:bookmarkEnd w:id="45"/>
             <w:r>
               <w:rPr>
                 <w:sz w:val="20"/>
@@ -9682,7 +9664,7 @@
                 </w:ffData>
               </w:fldChar>
             </w:r>
-            <w:bookmarkStart w:id="47" w:name="Text47"/>
+            <w:bookmarkStart w:id="46" w:name="Text47"/>
             <w:r>
               <w:rPr>
                 <w:bCs/>
@@ -9741,7 +9723,7 @@
               </w:rPr>
               <w:fldChar w:fldCharType="end"/>
             </w:r>
-            <w:bookmarkEnd w:id="47"/>
+            <w:bookmarkEnd w:id="46"/>
           </w:p>
         </w:tc>
         <w:tc>
@@ -9794,7 +9776,7 @@
                 </w:ffData>
               </w:fldChar>
             </w:r>
-            <w:bookmarkStart w:id="48" w:name="Text45"/>
+            <w:bookmarkStart w:id="47" w:name="Text45"/>
             <w:r>
               <w:rPr>
                 <w:rFonts w:eastAsia="Batang"/>
@@ -9850,7 +9832,7 @@
               </w:rPr>
               <w:fldChar w:fldCharType="end"/>
             </w:r>
-            <w:bookmarkEnd w:id="48"/>
+            <w:bookmarkEnd w:id="47"/>
             <w:r>
               <w:rPr>
                 <w:sz w:val="20"/>
@@ -9874,7 +9856,7 @@
                 </w:ffData>
               </w:fldChar>
             </w:r>
-            <w:bookmarkStart w:id="49" w:name="Text46"/>
+            <w:bookmarkStart w:id="48" w:name="Text46"/>
             <w:r>
               <w:rPr>
                 <w:bCs/>
@@ -9933,7 +9915,7 @@
               </w:rPr>
               <w:fldChar w:fldCharType="end"/>
             </w:r>
-            <w:bookmarkEnd w:id="49"/>
+            <w:bookmarkEnd w:id="48"/>
           </w:p>
         </w:tc>
       </w:tr>
@@ -10092,7 +10074,7 @@
                 </w:ffData>
               </w:fldChar>
             </w:r>
-            <w:bookmarkStart w:id="50" w:name="Text62"/>
+            <w:bookmarkStart w:id="49" w:name="Text62"/>
             <w:r>
               <w:rPr>
                 <w:rFonts w:eastAsia="Batang"/>
@@ -10196,7 +10178,7 @@
               </w:rPr>
               <w:fldChar w:fldCharType="end"/>
             </w:r>
-            <w:bookmarkEnd w:id="50"/>
+            <w:bookmarkEnd w:id="49"/>
           </w:p>
           <w:p>
             <w:pPr>
@@ -10355,7 +10337,7 @@
                 </w:ffData>
               </w:fldChar>
             </w:r>
-            <w:bookmarkStart w:id="51" w:name="Text57"/>
+            <w:bookmarkStart w:id="50" w:name="Text57"/>
             <w:r>
               <w:rPr>
                 <w:rFonts w:eastAsia="Batang"/>
@@ -10441,7 +10423,7 @@
               </w:rPr>
               <w:fldChar w:fldCharType="end"/>
             </w:r>
-            <w:bookmarkEnd w:id="51"/>
+            <w:bookmarkEnd w:id="50"/>
           </w:p>
         </w:tc>
         <w:tc>
@@ -10488,7 +10470,7 @@
                 </w:ffData>
               </w:fldChar>
             </w:r>
-            <w:bookmarkStart w:id="52" w:name="Text87"/>
+            <w:bookmarkStart w:id="51" w:name="Text87"/>
             <w:r>
               <w:rPr>
                 <w:rFonts w:eastAsia="Batang"/>
@@ -10551,7 +10533,7 @@
               </w:rPr>
               <w:fldChar w:fldCharType="end"/>
             </w:r>
-            <w:bookmarkEnd w:id="52"/>
+            <w:bookmarkEnd w:id="51"/>
           </w:p>
         </w:tc>
       </w:tr>
@@ -10590,7 +10572,7 @@
                 </w:ffData>
               </w:fldChar>
             </w:r>
-            <w:bookmarkStart w:id="53" w:name="Text49"/>
+            <w:bookmarkStart w:id="52" w:name="Text49"/>
             <w:r>
               <w:rPr>
                 <w:bCs/>
@@ -10630,7 +10612,7 @@
                 <w:sz w:val="22"/>
                 <w:szCs w:val="20"/>
               </w:rPr>
-              <w:t>SELLER1NAME</w:t>
+              <w:t>SELLERNAMES</w:t>
             </w:r>
             <w:r>
               <w:rPr>
@@ -10649,7 +10631,7 @@
               </w:rPr>
               <w:fldChar w:fldCharType="end"/>
             </w:r>
-            <w:bookmarkEnd w:id="53"/>
+            <w:bookmarkEnd w:id="52"/>
           </w:p>
           <w:p>
             <w:pPr>
@@ -10716,7 +10698,7 @@
                 </w:ffData>
               </w:fldChar>
             </w:r>
-            <w:bookmarkStart w:id="54" w:name="Text79"/>
+            <w:bookmarkStart w:id="53" w:name="Text79"/>
             <w:r>
               <w:rPr>
                 <w:rFonts w:eastAsia="Batang"/>
@@ -10781,7 +10763,7 @@
               </w:rPr>
               <w:fldChar w:fldCharType="end"/>
             </w:r>
-            <w:bookmarkEnd w:id="54"/>
+            <w:bookmarkEnd w:id="53"/>
           </w:p>
           <w:p>
             <w:pPr>
@@ -11018,7 +11000,7 @@
                 </w:ffData>
               </w:fldChar>
             </w:r>
-            <w:bookmarkStart w:id="55" w:name="Text80"/>
+            <w:bookmarkStart w:id="54" w:name="Text80"/>
             <w:r>
               <w:rPr>
                 <w:sz w:val="18"/>
@@ -11086,7 +11068,7 @@
               </w:rPr>
               <w:fldChar w:fldCharType="end"/>
             </w:r>
-            <w:bookmarkEnd w:id="55"/>
+            <w:bookmarkEnd w:id="54"/>
           </w:p>
           <w:p>
             <w:pPr>
@@ -11109,7 +11091,7 @@
                 </w:ffData>
               </w:fldChar>
             </w:r>
-            <w:bookmarkStart w:id="56" w:name="Text81"/>
+            <w:bookmarkStart w:id="55" w:name="Text81"/>
             <w:r>
               <w:rPr>
                 <w:sz w:val="18"/>
@@ -11177,7 +11159,7 @@
               </w:rPr>
               <w:fldChar w:fldCharType="end"/>
             </w:r>
-            <w:bookmarkEnd w:id="56"/>
+            <w:bookmarkEnd w:id="55"/>
           </w:p>
           <w:p>
             <w:pPr>
@@ -11200,7 +11182,7 @@
                 </w:ffData>
               </w:fldChar>
             </w:r>
-            <w:bookmarkStart w:id="57" w:name="Text82"/>
+            <w:bookmarkStart w:id="56" w:name="Text82"/>
             <w:r>
               <w:rPr>
                 <w:sz w:val="18"/>
@@ -11252,7 +11234,7 @@
               </w:rPr>
               <w:fldChar w:fldCharType="end"/>
             </w:r>
-            <w:bookmarkEnd w:id="57"/>
+            <w:bookmarkEnd w:id="56"/>
           </w:p>
           <w:p>
             <w:pPr>
@@ -11275,7 +11257,7 @@
                 </w:ffData>
               </w:fldChar>
             </w:r>
-            <w:bookmarkStart w:id="58" w:name="Text83"/>
+            <w:bookmarkStart w:id="57" w:name="Text83"/>
             <w:r>
               <w:rPr>
                 <w:sz w:val="18"/>
@@ -11311,7 +11293,7 @@
               </w:rPr>
               <w:fldChar w:fldCharType="end"/>
             </w:r>
-            <w:bookmarkEnd w:id="58"/>
+            <w:bookmarkEnd w:id="57"/>
           </w:p>
           <w:p>
             <w:pPr>
@@ -11334,7 +11316,7 @@
                 </w:ffData>
               </w:fldChar>
             </w:r>
-            <w:bookmarkStart w:id="59" w:name="Text84"/>
+            <w:bookmarkStart w:id="58" w:name="Text84"/>
             <w:r>
               <w:rPr>
                 <w:sz w:val="18"/>
@@ -11402,7 +11384,7 @@
               </w:rPr>
               <w:fldChar w:fldCharType="end"/>
             </w:r>
-            <w:bookmarkEnd w:id="59"/>
+            <w:bookmarkEnd w:id="58"/>
           </w:p>
           <w:p>
             <w:pPr>
@@ -11425,7 +11407,7 @@
                 </w:ffData>
               </w:fldChar>
             </w:r>
-            <w:bookmarkStart w:id="60" w:name="Text85"/>
+            <w:bookmarkStart w:id="59" w:name="Text85"/>
             <w:r>
               <w:rPr>
                 <w:sz w:val="18"/>
@@ -11493,7 +11475,7 @@
               </w:rPr>
               <w:fldChar w:fldCharType="end"/>
             </w:r>
-            <w:bookmarkEnd w:id="60"/>
+            <w:bookmarkEnd w:id="59"/>
           </w:p>
           <w:p>
             <w:pPr>
@@ -11516,7 +11498,7 @@
                 </w:ffData>
               </w:fldChar>
             </w:r>
-            <w:bookmarkStart w:id="61" w:name="Text86"/>
+            <w:bookmarkStart w:id="60" w:name="Text86"/>
             <w:r>
               <w:rPr>
                 <w:sz w:val="18"/>
@@ -11584,7 +11566,7 @@
               </w:rPr>
               <w:fldChar w:fldCharType="end"/>
             </w:r>
-            <w:bookmarkEnd w:id="61"/>
+            <w:bookmarkEnd w:id="60"/>
           </w:p>
         </w:tc>
       </w:tr>
@@ -12031,16 +12013,2294 @@
         <w:rPr>
           <w:sz w:val="13"/>
         </w:rPr>
+        <w:sectPr>
+          <w:pgSz w:w="12240" w:h="15840"/>
+          <w:pgMar w:top="432" w:right="720" w:bottom="144" w:left="432" w:header="720" w:footer="720" w:gutter="0"/>
+          <w:cols w:space="720"/>
+          <w:docGrid w:linePitch="326"/>
+        </w:sectPr>
+      </w:pPr>
+    </w:p>
+    <w:p>
+      <w:pPr>
+        <w:jc w:val="center"/>
+        <w:rPr>
+          <w:b/>
+          <w:u w:val="single"/>
+        </w:rPr>
+      </w:pPr>
+      <w:r>
+        <w:rPr>
+          <w:b/>
+          <w:u w:val="single"/>
+        </w:rPr>
+        <w:lastRenderedPageBreak/>
+        <w:t>SHORT SALE RIDER TO CONTRACT OF SALE</w:t>
+      </w:r>
+    </w:p>
+    <w:p>
+      <w:pPr>
+        <w:jc w:val="center"/>
+        <w:rPr>
+          <w:b/>
+          <w:u w:val="single"/>
+        </w:rPr>
+      </w:pPr>
+    </w:p>
+    <w:p>
+      <w:r>
+        <w:rPr>
+          <w:b/>
+        </w:rPr>
+        <w:t>DA</w:t>
+      </w:r>
+      <w:r>
+        <w:rPr>
+          <w:b/>
+        </w:rPr>
+        <w:t>TE</w:t>
+      </w:r>
+      <w:r>
+        <w:t xml:space="preserve">:   </w:t>
+      </w:r>
+      <w:r>
+        <w:fldChar w:fldCharType="begin">
+          <w:ffData>
+            <w:name w:val=""/>
+            <w:enabled/>
+            <w:calcOnExit w:val="0"/>
+            <w:textInput>
+              <w:type w:val="date"/>
+            </w:textInput>
+          </w:ffData>
+        </w:fldChar>
+      </w:r>
+      <w:r>
+        <w:instrText xml:space="preserve"> FORMTEXT </w:instrText>
+      </w:r>
+      <w:r>
+        <w:fldChar w:fldCharType="separate"/>
+      </w:r>
+      <w:r>
+        <w:rPr>
+          <w:noProof/>
+        </w:rPr>
+        <w:t>[</w:t>
+      </w:r>
+      <w:r>
+        <w:rPr>
+          <w:noProof/>
+        </w:rPr>
+        <w:t>TODAY</w:t>
+      </w:r>
+      <w:r>
+        <w:rPr>
+          <w:noProof/>
+        </w:rPr>
+        <w:t>]</w:t>
+      </w:r>
+      <w:r>
+        <w:fldChar w:fldCharType="end"/>
+      </w:r>
+      <w:r>
+        <w:t xml:space="preserve">               </w:t>
+      </w:r>
+    </w:p>
+    <w:p>
+      <w:pPr>
+        <w:rPr>
+          <w:b/>
+        </w:rPr>
+      </w:pPr>
+      <w:bookmarkStart w:id="61" w:name="OLE_LINK1"/>
+    </w:p>
+    <w:p>
+      <w:pPr>
+        <w:rPr>
+          <w:b/>
+        </w:rPr>
+      </w:pPr>
+      <w:r>
+        <w:rPr>
+          <w:b/>
+        </w:rPr>
+        <w:t>SELLER:</w:t>
+      </w:r>
+      <w:r>
+        <w:rPr>
+          <w:b/>
+        </w:rPr>
+        <w:t xml:space="preserve">   </w:t>
+      </w:r>
+      <w:r>
+        <w:rPr>
+          <w:rFonts w:eastAsia="Calibri"/>
+          <w:sz w:val="20"/>
+          <w:szCs w:val="20"/>
+        </w:rPr>
+        <w:fldChar w:fldCharType="begin">
+          <w:ffData>
+            <w:name w:val="Text1"/>
+            <w:enabled/>
+            <w:calcOnExit w:val="0"/>
+            <w:textInput/>
+          </w:ffData>
+        </w:fldChar>
+      </w:r>
+      <w:bookmarkStart w:id="62" w:name="Text1"/>
+      <w:r>
+        <w:rPr>
+          <w:rFonts w:eastAsia="Calibri"/>
+          <w:sz w:val="20"/>
+          <w:szCs w:val="20"/>
+        </w:rPr>
+        <w:instrText xml:space="preserve"> FORMTEXT </w:instrText>
+      </w:r>
+      <w:r>
+        <w:rPr>
+          <w:rFonts w:eastAsia="Calibri"/>
+          <w:sz w:val="20"/>
+          <w:szCs w:val="20"/>
+        </w:rPr>
+      </w:r>
+      <w:r>
+        <w:rPr>
+          <w:rFonts w:eastAsia="Calibri"/>
+          <w:sz w:val="20"/>
+          <w:szCs w:val="20"/>
+        </w:rPr>
+        <w:fldChar w:fldCharType="separate"/>
+      </w:r>
+      <w:r>
+        <w:rPr>
+          <w:rFonts w:eastAsia="Calibri"/>
+          <w:noProof/>
+          <w:sz w:val="20"/>
+          <w:szCs w:val="20"/>
+        </w:rPr>
+        <w:t>[SELLER1NAME]</w:t>
+      </w:r>
+      <w:r>
+        <w:rPr>
+          <w:rFonts w:eastAsia="Calibri"/>
+          <w:sz w:val="20"/>
+          <w:szCs w:val="20"/>
+        </w:rPr>
+        <w:fldChar w:fldCharType="end"/>
+      </w:r>
+      <w:bookmarkEnd w:id="62"/>
+    </w:p>
+    <w:bookmarkEnd w:id="61"/>
+    <w:p>
+      <w:pPr>
+        <w:rPr>
+          <w:sz w:val="20"/>
+          <w:szCs w:val="20"/>
+        </w:rPr>
+      </w:pPr>
+    </w:p>
+    <w:p>
+      <w:pPr>
+        <w:rPr>
+          <w:b/>
+        </w:rPr>
+      </w:pPr>
+      <w:r>
+        <w:rPr>
+          <w:b/>
+        </w:rPr>
+        <w:t>SELLER:</w:t>
+      </w:r>
+      <w:r>
+        <w:rPr>
+          <w:b/>
+        </w:rPr>
+        <w:t xml:space="preserve">   </w:t>
+      </w:r>
+      <w:r>
+        <w:rPr>
+          <w:rFonts w:eastAsia="Calibri"/>
+          <w:sz w:val="20"/>
+          <w:szCs w:val="20"/>
+        </w:rPr>
+        <w:fldChar w:fldCharType="begin">
+          <w:ffData>
+            <w:name w:val="Text1"/>
+            <w:enabled/>
+            <w:calcOnExit w:val="0"/>
+            <w:textInput/>
+          </w:ffData>
+        </w:fldChar>
+      </w:r>
+      <w:r>
+        <w:rPr>
+          <w:rFonts w:eastAsia="Calibri"/>
+          <w:sz w:val="20"/>
+          <w:szCs w:val="20"/>
+        </w:rPr>
+        <w:instrText xml:space="preserve"> FORMTEXT </w:instrText>
+      </w:r>
+      <w:r>
+        <w:rPr>
+          <w:rFonts w:eastAsia="Calibri"/>
+          <w:sz w:val="20"/>
+          <w:szCs w:val="20"/>
+        </w:rPr>
+      </w:r>
+      <w:r>
+        <w:rPr>
+          <w:rFonts w:eastAsia="Calibri"/>
+          <w:sz w:val="20"/>
+          <w:szCs w:val="20"/>
+        </w:rPr>
+        <w:fldChar w:fldCharType="separate"/>
+      </w:r>
+      <w:r>
+        <w:rPr>
+          <w:rFonts w:eastAsia="Calibri"/>
+          <w:noProof/>
+          <w:sz w:val="20"/>
+          <w:szCs w:val="20"/>
+        </w:rPr>
+        <w:t>[</w:t>
+      </w:r>
+      <w:r>
+        <w:rPr>
+          <w:rFonts w:eastAsia="Calibri"/>
+          <w:noProof/>
+          <w:sz w:val="20"/>
+          <w:szCs w:val="20"/>
+        </w:rPr>
+        <w:t>SELLER2NAME</w:t>
+      </w:r>
+      <w:r>
+        <w:rPr>
+          <w:rFonts w:eastAsia="Calibri"/>
+          <w:noProof/>
+          <w:sz w:val="20"/>
+          <w:szCs w:val="20"/>
+        </w:rPr>
+        <w:t>]</w:t>
+      </w:r>
+      <w:r>
+        <w:rPr>
+          <w:rFonts w:eastAsia="Calibri"/>
+          <w:sz w:val="20"/>
+          <w:szCs w:val="20"/>
+        </w:rPr>
+        <w:fldChar w:fldCharType="end"/>
+      </w:r>
+    </w:p>
+    <w:p>
+      <w:pPr>
+        <w:rPr>
+          <w:sz w:val="20"/>
+          <w:szCs w:val="20"/>
+        </w:rPr>
+      </w:pPr>
+    </w:p>
+    <w:p>
+      <w:pPr>
+        <w:rPr>
+          <w:b/>
+        </w:rPr>
+      </w:pPr>
+      <w:r>
+        <w:rPr>
+          <w:b/>
+        </w:rPr>
+        <w:t>SELLER:</w:t>
+      </w:r>
+      <w:r>
+        <w:rPr>
+          <w:b/>
+        </w:rPr>
+        <w:t xml:space="preserve">   </w:t>
+      </w:r>
+      <w:r>
+        <w:rPr>
+          <w:rFonts w:eastAsia="Calibri"/>
+          <w:sz w:val="20"/>
+          <w:szCs w:val="20"/>
+        </w:rPr>
+        <w:fldChar w:fldCharType="begin">
+          <w:ffData>
+            <w:name w:val="Text1"/>
+            <w:enabled/>
+            <w:calcOnExit w:val="0"/>
+            <w:textInput/>
+          </w:ffData>
+        </w:fldChar>
+      </w:r>
+      <w:r>
+        <w:rPr>
+          <w:rFonts w:eastAsia="Calibri"/>
+          <w:sz w:val="20"/>
+          <w:szCs w:val="20"/>
+        </w:rPr>
+        <w:instrText xml:space="preserve"> FORMTEXT </w:instrText>
+      </w:r>
+      <w:r>
+        <w:rPr>
+          <w:rFonts w:eastAsia="Calibri"/>
+          <w:sz w:val="20"/>
+          <w:szCs w:val="20"/>
+        </w:rPr>
+      </w:r>
+      <w:r>
+        <w:rPr>
+          <w:rFonts w:eastAsia="Calibri"/>
+          <w:sz w:val="20"/>
+          <w:szCs w:val="20"/>
+        </w:rPr>
+        <w:fldChar w:fldCharType="separate"/>
+      </w:r>
+      <w:r>
+        <w:rPr>
+          <w:rFonts w:eastAsia="Calibri"/>
+          <w:noProof/>
+          <w:sz w:val="20"/>
+          <w:szCs w:val="20"/>
+        </w:rPr>
+        <w:t>[</w:t>
+      </w:r>
+      <w:r>
+        <w:rPr>
+          <w:rFonts w:eastAsia="Calibri"/>
+          <w:noProof/>
+          <w:sz w:val="20"/>
+          <w:szCs w:val="20"/>
+        </w:rPr>
+        <w:t>SELLER3NAME</w:t>
+      </w:r>
+      <w:r>
+        <w:rPr>
+          <w:rFonts w:eastAsia="Calibri"/>
+          <w:noProof/>
+          <w:sz w:val="20"/>
+          <w:szCs w:val="20"/>
+        </w:rPr>
+        <w:t>]</w:t>
+      </w:r>
+      <w:r>
+        <w:rPr>
+          <w:rFonts w:eastAsia="Calibri"/>
+          <w:sz w:val="20"/>
+          <w:szCs w:val="20"/>
+        </w:rPr>
+        <w:fldChar w:fldCharType="end"/>
+      </w:r>
+    </w:p>
+    <w:p>
+      <w:pPr>
+        <w:rPr>
+          <w:sz w:val="20"/>
+          <w:szCs w:val="20"/>
+        </w:rPr>
+      </w:pPr>
+    </w:p>
+    <w:p>
+      <w:pPr>
+        <w:rPr>
+          <w:sz w:val="20"/>
+          <w:szCs w:val="20"/>
+        </w:rPr>
+      </w:pPr>
+      <w:r>
+        <w:rPr>
+          <w:b/>
+        </w:rPr>
+        <w:t>PURCHASER:</w:t>
+      </w:r>
+      <w:r>
+        <w:rPr>
+          <w:b/>
+        </w:rPr>
+        <w:t xml:space="preserve"> </w:t>
+      </w:r>
+      <w:r>
+        <w:rPr>
+          <w:sz w:val="20"/>
+          <w:szCs w:val="20"/>
+        </w:rPr>
+        <w:t xml:space="preserve"> </w:t>
+      </w:r>
+      <w:r>
+        <w:rPr>
+          <w:sz w:val="20"/>
+          <w:szCs w:val="20"/>
+        </w:rPr>
+        <w:fldChar w:fldCharType="begin">
+          <w:ffData>
+            <w:name w:val="Text1"/>
+            <w:enabled/>
+            <w:calcOnExit w:val="0"/>
+            <w:textInput/>
+          </w:ffData>
+        </w:fldChar>
+      </w:r>
+      <w:r>
+        <w:rPr>
+          <w:sz w:val="20"/>
+          <w:szCs w:val="20"/>
+        </w:rPr>
+        <w:instrText xml:space="preserve"> FORMTEXT </w:instrText>
+      </w:r>
+      <w:r>
+        <w:rPr>
+          <w:sz w:val="20"/>
+          <w:szCs w:val="20"/>
+        </w:rPr>
+      </w:r>
+      <w:r>
+        <w:rPr>
+          <w:sz w:val="20"/>
+          <w:szCs w:val="20"/>
+        </w:rPr>
+        <w:fldChar w:fldCharType="separate"/>
+      </w:r>
+      <w:r>
+        <w:rPr>
+          <w:sz w:val="20"/>
+          <w:szCs w:val="20"/>
+        </w:rPr>
+        <w:t>[</w:t>
+      </w:r>
+      <w:r>
+        <w:rPr>
+          <w:sz w:val="20"/>
+          <w:szCs w:val="20"/>
+        </w:rPr>
+        <w:t>BUYERNAME</w:t>
+      </w:r>
+      <w:r>
+        <w:rPr>
+          <w:sz w:val="20"/>
+          <w:szCs w:val="20"/>
+        </w:rPr>
+        <w:t>]</w:t>
+      </w:r>
+      <w:r>
+        <w:rPr>
+          <w:sz w:val="20"/>
+          <w:szCs w:val="20"/>
+        </w:rPr>
+        <w:fldChar w:fldCharType="end"/>
+      </w:r>
+    </w:p>
+    <w:p>
+      <w:pPr>
+        <w:rPr>
+          <w:sz w:val="20"/>
+          <w:szCs w:val="20"/>
+        </w:rPr>
+      </w:pPr>
+    </w:p>
+    <w:p>
+      <w:pPr>
+        <w:rPr>
+          <w:b/>
+        </w:rPr>
+      </w:pPr>
+      <w:r>
+        <w:rPr>
+          <w:b/>
+        </w:rPr>
+        <w:t>PREMISES:</w:t>
+      </w:r>
+      <w:r>
+        <w:rPr>
+          <w:b/>
+        </w:rPr>
+        <w:t xml:space="preserve">  </w:t>
+      </w:r>
+      <w:r>
+        <w:rPr>
+          <w:b/>
+        </w:rPr>
+        <w:fldChar w:fldCharType="begin">
+          <w:ffData>
+            <w:name w:val="Text1"/>
+            <w:enabled/>
+            <w:calcOnExit w:val="0"/>
+            <w:textInput/>
+          </w:ffData>
+        </w:fldChar>
+      </w:r>
+      <w:r>
+        <w:rPr>
+          <w:b/>
+        </w:rPr>
+        <w:instrText xml:space="preserve"> FORMTEXT </w:instrText>
+      </w:r>
+      <w:r>
+        <w:rPr>
+          <w:b/>
+        </w:rPr>
+      </w:r>
+      <w:r>
+        <w:rPr>
+          <w:b/>
+        </w:rPr>
+        <w:fldChar w:fldCharType="separate"/>
+      </w:r>
+      <w:r>
+        <w:rPr>
+          <w:b/>
+        </w:rPr>
+        <w:t>[</w:t>
+      </w:r>
+      <w:r>
+        <w:rPr>
+          <w:b/>
+        </w:rPr>
+        <w:t>PROPERTYADDRESS</w:t>
+      </w:r>
+      <w:r>
+        <w:rPr>
+          <w:b/>
+        </w:rPr>
+        <w:t>]</w:t>
+      </w:r>
+      <w:r>
+        <w:rPr>
+          <w:b/>
+        </w:rPr>
+        <w:fldChar w:fldCharType="end"/>
+      </w:r>
+      <w:r>
+        <w:rPr>
+          <w:b/>
+        </w:rPr>
+        <w:t xml:space="preserve">    </w:t>
+      </w:r>
+    </w:p>
+    <w:p>
+      <w:pPr>
+        <w:tabs>
+          <w:tab w:val="left" w:pos="1800"/>
+        </w:tabs>
+      </w:pPr>
+      <w:r>
+        <w:tab/>
+      </w:r>
+    </w:p>
+    <w:p>
+      <w:r>
+        <w:t>________________________________________________________________________</w:t>
+      </w:r>
+    </w:p>
+    <w:p/>
+    <w:p>
+      <w:pPr>
+        <w:numPr>
+          <w:ilvl w:val="0"/>
+          <w:numId w:val="31"/>
+        </w:numPr>
+        <w:jc w:val="both"/>
+      </w:pPr>
+      <w:r>
+        <w:t>This contract is subject  to and conditional upon the approval  of this contract by existing mortgagee(s) of record, and approval and agreement of the existing mortgagees to a reduced payoff amount (“short sale”), such that the purchase price payable hereunder is sufficient to pay, discharge and satisfy all obligations  of the Seller under this contract, monetary or otherwise, plus allowance to Seller for reasonable  attorneys fees, with no further liability by the Seller to any mortgagee except for the net proceeds of this is transaction.  It is the intention of the Seller, and understood and agreed by Purchaser that the Seller shall incur no out-of pocket expense whatsoever to comply with any of the terms of the contract of sale, and that the only funds to be used to satisfy Seller’s obligations under this contract, and Seller’s liability to any existing mortgagee, shall be the sale proceeds payable under this contract.</w:t>
+      </w:r>
+    </w:p>
+    <w:p>
+      <w:pPr>
+        <w:ind w:left="795"/>
+        <w:jc w:val="both"/>
+      </w:pPr>
+    </w:p>
+    <w:p>
+      <w:pPr>
+        <w:ind w:left="795"/>
+        <w:jc w:val="both"/>
+      </w:pPr>
+      <w:r>
+        <w:t>If the mortgagee(s) approval as described above is not obtained within 90 days of the date hereof, then purchaser shall have the right to cancel this contract and upon refund of the contract deposit to purchaser, this contract shall e deemed null and void , and neither party shall have any further rights against the other.</w:t>
+      </w:r>
+    </w:p>
+    <w:p>
+      <w:pPr>
+        <w:ind w:left="795"/>
+        <w:jc w:val="both"/>
+      </w:pPr>
+    </w:p>
+    <w:p>
+      <w:pPr>
+        <w:numPr>
+          <w:ilvl w:val="0"/>
+          <w:numId w:val="31"/>
+        </w:numPr>
+        <w:jc w:val="both"/>
+      </w:pPr>
+      <w:r>
+        <w:t>It is further agreed that, should the short sale approval as issued by the mortgagee(s) be insufficient to provide for all of the Seller’s obligations under this contract, monetary or otherwise, then Purchaser shall have the option to waive Seller’s compliance with any such obligations, and close “as is” subject to said obligations, or Purchaser shall have the right to cancel this contract and receive a full refund of the contract deposit.</w:t>
+      </w:r>
+    </w:p>
+    <w:p>
+      <w:pPr>
+        <w:jc w:val="both"/>
+      </w:pPr>
+    </w:p>
+    <w:p>
+      <w:pPr>
+        <w:ind w:left="795"/>
+        <w:jc w:val="both"/>
+      </w:pPr>
+      <w:r>
+        <w:t>Without limiting the Purchaser’s rights as described above, if the mortgagee(s) shall make a counter offer contrary to any provision of this contract, including the contract price, Seller shall so advise Purchaser in writing forthwith. If Purchaser is willing to accept the mortgagee(s) counter offer terms, including but  not limited to an increase in price, the parties shall enter into an amendment of this contract reflecting the terms offered by mortgagee(s) and acceptable to Purchaser.</w:t>
+      </w:r>
+    </w:p>
+    <w:p>
+      <w:pPr>
+        <w:ind w:left="795"/>
+        <w:jc w:val="both"/>
+      </w:pPr>
+    </w:p>
+    <w:p>
+      <w:pPr>
+        <w:jc w:val="both"/>
+      </w:pPr>
+    </w:p>
+    <w:p>
+      <w:pPr>
+        <w:numPr>
+          <w:ilvl w:val="0"/>
+          <w:numId w:val="31"/>
+        </w:numPr>
+        <w:jc w:val="both"/>
+      </w:pPr>
+      <w:r>
+        <w:lastRenderedPageBreak/>
+        <w:t>Notwithstanding  any provision of this  contract to the contrary, the closing date shall be 20 days from written notice to Purchaser’s attorney of short sale approval, which notice shall include a true and complete copy of the short  sale approval and a true and complete copy of the HUD-1 Settlement statement upon which the short sale approval was based.</w:t>
+      </w:r>
+    </w:p>
+    <w:p>
+      <w:pPr>
+        <w:ind w:left="360"/>
+      </w:pPr>
+    </w:p>
+    <w:p>
+      <w:pPr>
+        <w:ind w:left="5040"/>
+      </w:pPr>
+    </w:p>
+    <w:p>
+      <w:pPr>
+        <w:ind w:left="360"/>
+      </w:pPr>
+    </w:p>
+    <w:p/>
+    <w:p/>
+    <w:p>
+      <w:pPr>
+        <w:ind w:left="360"/>
+      </w:pPr>
+    </w:p>
+    <w:p>
+      <w:pPr>
+        <w:ind w:left="360"/>
+      </w:pPr>
+      <w:r>
+        <w:tab/>
+      </w:r>
+      <w:r>
+        <w:tab/>
+      </w:r>
+      <w:r>
+        <w:tab/>
+      </w:r>
+      <w:r>
+        <w:tab/>
+      </w:r>
+      <w:r>
+        <w:tab/>
+      </w:r>
+      <w:r>
+        <w:tab/>
+      </w:r>
+      <w:r>
+        <w:tab/>
+        <w:t>_________________________</w:t>
+      </w:r>
+    </w:p>
+    <w:p>
+      <w:pPr>
+        <w:ind w:left="360"/>
+      </w:pPr>
+      <w:r>
+        <w:tab/>
+      </w:r>
+      <w:r>
+        <w:tab/>
+      </w:r>
+      <w:r>
+        <w:tab/>
+      </w:r>
+      <w:r>
+        <w:tab/>
+      </w:r>
+      <w:r>
+        <w:tab/>
+      </w:r>
+      <w:r>
+        <w:tab/>
+      </w:r>
+      <w:r>
+        <w:tab/>
+      </w:r>
+      <w:r>
+        <w:fldChar w:fldCharType="begin">
+          <w:ffData>
+            <w:name w:val="Text1"/>
+            <w:enabled/>
+            <w:calcOnExit w:val="0"/>
+            <w:textInput/>
+          </w:ffData>
+        </w:fldChar>
+      </w:r>
+      <w:r>
+        <w:instrText xml:space="preserve"> FORMTEXT </w:instrText>
+      </w:r>
+      <w:r>
+        <w:fldChar w:fldCharType="separate"/>
+      </w:r>
+      <w:r>
+        <w:t>[</w:t>
+      </w:r>
+      <w:r>
+        <w:t>SELLER1NAME</w:t>
+      </w:r>
+      <w:r>
+        <w:t>]</w:t>
+      </w:r>
+      <w:r>
+        <w:fldChar w:fldCharType="end"/>
+      </w:r>
+    </w:p>
+    <w:p>
+      <w:pPr>
+        <w:ind w:left="360"/>
+      </w:pPr>
+      <w:r>
+        <w:t>BY:</w:t>
+      </w:r>
+      <w:r>
+        <w:rPr>
+          <w:rFonts w:eastAsia="Calibri"/>
+          <w:sz w:val="20"/>
+          <w:szCs w:val="20"/>
+        </w:rPr>
+        <w:t xml:space="preserve"> </w:t>
+      </w:r>
+      <w:r>
+        <w:fldChar w:fldCharType="begin">
+          <w:ffData>
+            <w:name w:val="Text1"/>
+            <w:enabled/>
+            <w:calcOnExit w:val="0"/>
+            <w:textInput/>
+          </w:ffData>
+        </w:fldChar>
+      </w:r>
+      <w:r>
+        <w:instrText xml:space="preserve"> FORMTEXT </w:instrText>
+      </w:r>
+      <w:r>
+        <w:fldChar w:fldCharType="separate"/>
+      </w:r>
+      <w:r>
+        <w:t> </w:t>
+      </w:r>
+      <w:r>
+        <w:t> </w:t>
+      </w:r>
+      <w:r>
+        <w:t> </w:t>
+      </w:r>
+      <w:r>
+        <w:t> </w:t>
+      </w:r>
+      <w:r>
+        <w:t> </w:t>
+      </w:r>
+      <w:r>
+        <w:fldChar w:fldCharType="end"/>
+      </w:r>
+    </w:p>
+    <w:p>
+      <w:r>
+        <w:tab/>
+      </w:r>
+      <w:r>
+        <w:tab/>
+      </w:r>
+      <w:r>
+        <w:tab/>
+      </w:r>
+      <w:r>
+        <w:tab/>
+      </w:r>
+      <w:r>
+        <w:tab/>
+      </w:r>
+      <w:r>
+        <w:tab/>
+      </w:r>
+      <w:r>
+        <w:tab/>
+      </w:r>
+    </w:p>
+    <w:p>
+      <w:r>
+        <w:tab/>
+      </w:r>
+      <w:r>
+        <w:tab/>
+      </w:r>
+      <w:r>
+        <w:tab/>
+      </w:r>
+      <w:r>
+        <w:tab/>
+      </w:r>
+      <w:r>
+        <w:tab/>
+      </w:r>
+      <w:r>
+        <w:tab/>
+      </w:r>
+      <w:r>
+        <w:tab/>
+        <w:t>_________________________</w:t>
+      </w:r>
+      <w:r>
+        <w:br/>
+      </w:r>
+      <w:r>
+        <w:tab/>
+      </w:r>
+      <w:r>
+        <w:tab/>
+      </w:r>
+      <w:r>
+        <w:tab/>
+      </w:r>
+      <w:r>
+        <w:tab/>
+      </w:r>
+      <w:r>
+        <w:tab/>
+      </w:r>
+      <w:r>
+        <w:tab/>
+      </w:r>
+      <w:r>
+        <w:tab/>
+      </w:r>
+      <w:r>
+        <w:fldChar w:fldCharType="begin">
+          <w:ffData>
+            <w:name w:val="Text1"/>
+            <w:enabled/>
+            <w:calcOnExit w:val="0"/>
+            <w:textInput/>
+          </w:ffData>
+        </w:fldChar>
+      </w:r>
+      <w:r>
+        <w:instrText xml:space="preserve"> FORMTEXT </w:instrText>
+      </w:r>
+      <w:r>
+        <w:fldChar w:fldCharType="separate"/>
+      </w:r>
+      <w:r>
+        <w:t>[</w:t>
+      </w:r>
+      <w:r>
+        <w:t>SELLER</w:t>
+      </w:r>
+      <w:r>
+        <w:t>2</w:t>
+      </w:r>
+      <w:r>
+        <w:t>NAME</w:t>
+      </w:r>
+      <w:r>
+        <w:t>]</w:t>
+      </w:r>
+      <w:r>
+        <w:fldChar w:fldCharType="end"/>
+      </w:r>
+    </w:p>
+    <w:p/>
+    <w:p>
+      <w:pPr>
+        <w:ind w:left="360"/>
+      </w:pPr>
+    </w:p>
+    <w:p>
+      <w:pPr>
+        <w:ind w:left="360"/>
+      </w:pPr>
+      <w:r>
+        <w:tab/>
+      </w:r>
+      <w:r>
+        <w:tab/>
+      </w:r>
+      <w:r>
+        <w:tab/>
+      </w:r>
+      <w:r>
+        <w:tab/>
+      </w:r>
+      <w:r>
+        <w:tab/>
+      </w:r>
+      <w:r>
+        <w:tab/>
+      </w:r>
+      <w:r>
+        <w:tab/>
+        <w:t>_________________________</w:t>
+      </w:r>
+    </w:p>
+    <w:p>
+      <w:pPr>
+        <w:ind w:left="360"/>
+      </w:pPr>
+      <w:r>
+        <w:tab/>
+      </w:r>
+      <w:r>
+        <w:tab/>
+      </w:r>
+      <w:r>
+        <w:tab/>
+      </w:r>
+      <w:r>
+        <w:tab/>
+      </w:r>
+      <w:r>
+        <w:tab/>
+      </w:r>
+      <w:r>
+        <w:tab/>
+      </w:r>
+      <w:r>
+        <w:tab/>
+      </w:r>
+      <w:r>
+        <w:fldChar w:fldCharType="begin">
+          <w:ffData>
+            <w:name w:val="Text1"/>
+            <w:enabled/>
+            <w:calcOnExit w:val="0"/>
+            <w:textInput/>
+          </w:ffData>
+        </w:fldChar>
+      </w:r>
+      <w:r>
+        <w:instrText xml:space="preserve"> FORMTEXT </w:instrText>
+      </w:r>
+      <w:r>
+        <w:fldChar w:fldCharType="separate"/>
+      </w:r>
+      <w:r>
+        <w:t>[</w:t>
+      </w:r>
+      <w:r>
+        <w:t>SELLER</w:t>
+      </w:r>
+      <w:r>
+        <w:t>3</w:t>
+      </w:r>
+      <w:r>
+        <w:t>NAME</w:t>
+      </w:r>
+      <w:r>
+        <w:t>]</w:t>
+      </w:r>
+      <w:r>
+        <w:fldChar w:fldCharType="end"/>
+      </w:r>
+    </w:p>
+    <w:p>
+      <w:r>
+        <w:tab/>
+      </w:r>
+      <w:r>
+        <w:tab/>
+      </w:r>
+      <w:r>
+        <w:tab/>
+      </w:r>
+      <w:r>
+        <w:tab/>
+      </w:r>
+      <w:r>
+        <w:tab/>
+      </w:r>
+      <w:r>
+        <w:tab/>
+      </w:r>
+      <w:r>
+        <w:tab/>
+      </w:r>
+    </w:p>
+    <w:p/>
+    <w:p>
+      <w:r>
+        <w:tab/>
+      </w:r>
+      <w:r>
+        <w:tab/>
+      </w:r>
+      <w:r>
+        <w:tab/>
+      </w:r>
+      <w:r>
+        <w:tab/>
+      </w:r>
+      <w:r>
+        <w:tab/>
+      </w:r>
+      <w:r>
+        <w:tab/>
+      </w:r>
+      <w:r>
+        <w:tab/>
+        <w:t>_________________________</w:t>
+      </w:r>
+      <w:r>
+        <w:br/>
+      </w:r>
+      <w:r>
+        <w:tab/>
+      </w:r>
+      <w:r>
+        <w:tab/>
+      </w:r>
+      <w:r>
+        <w:tab/>
+      </w:r>
+      <w:r>
+        <w:tab/>
+      </w:r>
+      <w:r>
+        <w:tab/>
+      </w:r>
+      <w:r>
+        <w:tab/>
+      </w:r>
+      <w:r>
+        <w:tab/>
+      </w:r>
+      <w:r>
+        <w:fldChar w:fldCharType="begin">
+          <w:ffData>
+            <w:name w:val="Text1"/>
+            <w:enabled/>
+            <w:calcOnExit w:val="0"/>
+            <w:textInput/>
+          </w:ffData>
+        </w:fldChar>
+      </w:r>
+      <w:r>
+        <w:instrText xml:space="preserve"> FORMTEXT </w:instrText>
+      </w:r>
+      <w:r>
+        <w:fldChar w:fldCharType="separate"/>
+      </w:r>
+      <w:r>
+        <w:t>[</w:t>
+      </w:r>
+      <w:r>
+        <w:t>BUYERNAME</w:t>
+      </w:r>
+      <w:r>
+        <w:t>]</w:t>
+      </w:r>
+      <w:r>
+        <w:fldChar w:fldCharType="end"/>
+      </w:r>
+    </w:p>
+    <w:p/>
+    <w:p/>
+    <w:p/>
+    <w:p/>
+    <w:p/>
+    <w:p/>
+    <w:p/>
+    <w:p/>
+    <w:p/>
+    <w:p/>
+    <w:p/>
+    <w:p/>
+    <w:p/>
+    <w:p/>
+    <w:p/>
+    <w:p/>
+    <w:p/>
+    <w:p/>
+    <w:p/>
+    <w:p/>
+    <w:p/>
+    <w:p/>
+    <w:p>
+      <w:pPr>
+        <w:spacing w:after="200" w:line="276" w:lineRule="auto"/>
+        <w:jc w:val="center"/>
+        <w:rPr>
+          <w:rFonts w:eastAsia="Calibri"/>
+        </w:rPr>
+      </w:pPr>
+    </w:p>
+    <w:p>
+      <w:pPr>
+        <w:spacing w:after="200" w:line="276" w:lineRule="auto"/>
+        <w:jc w:val="center"/>
+        <w:rPr>
+          <w:rFonts w:eastAsia="Calibri"/>
+        </w:rPr>
+      </w:pPr>
+    </w:p>
+    <w:p>
+      <w:pPr>
+        <w:spacing w:after="200" w:line="276" w:lineRule="auto"/>
+        <w:jc w:val="center"/>
+        <w:rPr>
+          <w:rFonts w:eastAsia="Calibri"/>
+        </w:rPr>
+      </w:pPr>
+      <w:r>
+        <w:rPr>
+          <w:rFonts w:eastAsia="Calibri"/>
+        </w:rPr>
+        <w:lastRenderedPageBreak/>
+        <w:t>NOTICE REQUIRED BY NEW YORK LAW</w:t>
+      </w:r>
+    </w:p>
+    <w:p>
+      <w:pPr>
+        <w:spacing w:after="200" w:line="276" w:lineRule="auto"/>
+        <w:rPr>
+          <w:rFonts w:eastAsia="Calibri"/>
+        </w:rPr>
+      </w:pPr>
+    </w:p>
+    <w:p>
+      <w:pPr>
+        <w:spacing w:after="200" w:line="276" w:lineRule="auto"/>
+        <w:jc w:val="both"/>
+        <w:rPr>
+          <w:rFonts w:eastAsia="Calibri"/>
+        </w:rPr>
+      </w:pPr>
+      <w:r>
+        <w:rPr>
+          <w:rFonts w:eastAsia="Calibri"/>
+        </w:rPr>
+        <w:t>YOU MAY CANCEL THIS CONTRACT AT ANY TIME BEFORE MIDNIGHT OF</w:t>
+      </w:r>
+    </w:p>
+    <w:p>
+      <w:pPr>
+        <w:spacing w:after="200" w:line="276" w:lineRule="auto"/>
+        <w:jc w:val="both"/>
+        <w:rPr>
+          <w:rFonts w:eastAsia="Calibri"/>
+          <w:u w:val="single"/>
+        </w:rPr>
+      </w:pPr>
+      <w:r>
+        <w:rPr>
+          <w:rFonts w:eastAsia="Calibri"/>
+          <w:u w:val="single"/>
+        </w:rPr>
+        <w:fldChar w:fldCharType="begin">
+          <w:ffData>
+            <w:name w:val="Text1"/>
+            <w:enabled/>
+            <w:calcOnExit w:val="0"/>
+            <w:textInput/>
+          </w:ffData>
+        </w:fldChar>
+      </w:r>
+      <w:r>
+        <w:rPr>
+          <w:rFonts w:eastAsia="Calibri"/>
+          <w:u w:val="single"/>
+        </w:rPr>
+        <w:instrText xml:space="preserve"> FORMTEXT </w:instrText>
+      </w:r>
+      <w:r>
+        <w:rPr>
+          <w:rFonts w:eastAsia="Calibri"/>
+          <w:u w:val="single"/>
+        </w:rPr>
+      </w:r>
+      <w:r>
+        <w:rPr>
+          <w:rFonts w:eastAsia="Calibri"/>
+          <w:u w:val="single"/>
+        </w:rPr>
+        <w:fldChar w:fldCharType="separate"/>
+      </w:r>
+      <w:r>
+        <w:rPr>
+          <w:rFonts w:eastAsia="Calibri"/>
+          <w:u w:val="single"/>
+        </w:rPr>
+        <w:t> </w:t>
+      </w:r>
+      <w:r>
+        <w:rPr>
+          <w:rFonts w:eastAsia="Calibri"/>
+          <w:u w:val="single"/>
+        </w:rPr>
+        <w:t> </w:t>
+      </w:r>
+      <w:r>
+        <w:rPr>
+          <w:rFonts w:eastAsia="Calibri"/>
+          <w:u w:val="single"/>
+        </w:rPr>
+        <w:t> </w:t>
+      </w:r>
+      <w:r>
+        <w:rPr>
+          <w:rFonts w:eastAsia="Calibri"/>
+          <w:u w:val="single"/>
+        </w:rPr>
+        <w:t> </w:t>
+      </w:r>
+      <w:r>
+        <w:rPr>
+          <w:rFonts w:eastAsia="Calibri"/>
+          <w:u w:val="single"/>
+        </w:rPr>
+        <w:t> </w:t>
+      </w:r>
+      <w:r>
+        <w:rPr>
+          <w:rFonts w:eastAsia="Calibri"/>
+          <w:u w:val="single"/>
+        </w:rPr>
+        <w:fldChar w:fldCharType="end"/>
+      </w:r>
+    </w:p>
+    <w:p>
+      <w:pPr>
+        <w:spacing w:after="200" w:line="276" w:lineRule="auto"/>
+        <w:jc w:val="both"/>
+        <w:rPr>
+          <w:rFonts w:eastAsia="Calibri"/>
+        </w:rPr>
+      </w:pPr>
+    </w:p>
+    <w:p>
+      <w:pPr>
+        <w:spacing w:after="200" w:line="276" w:lineRule="auto"/>
+        <w:jc w:val="both"/>
+        <w:rPr>
+          <w:rFonts w:eastAsia="Calibri"/>
+        </w:rPr>
+      </w:pPr>
+      <w:r>
+        <w:rPr>
+          <w:rFonts w:eastAsia="Calibri"/>
+        </w:rPr>
+        <w:fldChar w:fldCharType="begin">
+          <w:ffData>
+            <w:name w:val="Text1"/>
+            <w:enabled/>
+            <w:calcOnExit w:val="0"/>
+            <w:textInput/>
+          </w:ffData>
+        </w:fldChar>
+      </w:r>
+      <w:r>
+        <w:rPr>
+          <w:rFonts w:eastAsia="Calibri"/>
+        </w:rPr>
+        <w:instrText xml:space="preserve"> FORMTEXT </w:instrText>
+      </w:r>
+      <w:r>
+        <w:rPr>
+          <w:rFonts w:eastAsia="Calibri"/>
+        </w:rPr>
+      </w:r>
+      <w:r>
+        <w:rPr>
+          <w:rFonts w:eastAsia="Calibri"/>
+        </w:rPr>
+        <w:fldChar w:fldCharType="separate"/>
+      </w:r>
+      <w:r>
+        <w:rPr>
+          <w:rFonts w:eastAsia="Calibri"/>
+        </w:rPr>
+        <w:t>[</w:t>
+      </w:r>
+      <w:r>
+        <w:rPr>
+          <w:rFonts w:eastAsia="Calibri"/>
+        </w:rPr>
+        <w:t>BUYERNAME</w:t>
+      </w:r>
+      <w:r>
+        <w:rPr>
+          <w:rFonts w:eastAsia="Calibri"/>
+        </w:rPr>
+        <w:t>]</w:t>
+      </w:r>
+      <w:r>
+        <w:rPr>
+          <w:rFonts w:eastAsia="Calibri"/>
+        </w:rPr>
+        <w:fldChar w:fldCharType="end"/>
+      </w:r>
+      <w:r>
+        <w:rPr>
+          <w:rFonts w:eastAsia="Calibri"/>
+        </w:rPr>
+        <w:t xml:space="preserve"> OR ANYONE WORKING FOR </w:t>
+      </w:r>
+      <w:r>
+        <w:rPr>
+          <w:rFonts w:eastAsia="Calibri"/>
+        </w:rPr>
+        <w:fldChar w:fldCharType="begin">
+          <w:ffData>
+            <w:name w:val="Text1"/>
+            <w:enabled/>
+            <w:calcOnExit w:val="0"/>
+            <w:textInput/>
+          </w:ffData>
+        </w:fldChar>
+      </w:r>
+      <w:r>
+        <w:rPr>
+          <w:rFonts w:eastAsia="Calibri"/>
+        </w:rPr>
+        <w:instrText xml:space="preserve"> FORMTEXT </w:instrText>
+      </w:r>
+      <w:r>
+        <w:rPr>
+          <w:rFonts w:eastAsia="Calibri"/>
+        </w:rPr>
+      </w:r>
+      <w:r>
+        <w:rPr>
+          <w:rFonts w:eastAsia="Calibri"/>
+        </w:rPr>
+        <w:fldChar w:fldCharType="separate"/>
+      </w:r>
+      <w:r>
+        <w:rPr>
+          <w:rFonts w:eastAsia="Calibri"/>
+        </w:rPr>
+        <w:t>[</w:t>
+      </w:r>
+      <w:r>
+        <w:rPr>
+          <w:rFonts w:eastAsia="Calibri"/>
+        </w:rPr>
+        <w:t>BUYERNAME</w:t>
+      </w:r>
+      <w:r>
+        <w:rPr>
+          <w:rFonts w:eastAsia="Calibri"/>
+        </w:rPr>
+        <w:t>]</w:t>
+      </w:r>
+      <w:r>
+        <w:rPr>
+          <w:rFonts w:eastAsia="Calibri"/>
+        </w:rPr>
+        <w:fldChar w:fldCharType="end"/>
+      </w:r>
+      <w:r>
+        <w:rPr>
+          <w:rFonts w:eastAsia="Calibri"/>
+        </w:rPr>
+        <w:t xml:space="preserve"> CANNOT ASK YOU TO SIGN OR HAVE YOU SIGN ANY DEED OR ANY OTHER DOCUMENT UNTIL YOUR RIGHT TO CANCEL THIS CONTRACT HAS ENDED.</w:t>
+      </w:r>
+    </w:p>
+    <w:p>
+      <w:pPr>
+        <w:spacing w:after="200" w:line="276" w:lineRule="auto"/>
+        <w:jc w:val="both"/>
+        <w:rPr>
+          <w:rFonts w:eastAsia="Calibri"/>
+        </w:rPr>
+      </w:pPr>
+    </w:p>
+    <w:p>
+      <w:pPr>
+        <w:spacing w:after="200" w:line="276" w:lineRule="auto"/>
+        <w:jc w:val="both"/>
+        <w:rPr>
+          <w:rFonts w:eastAsia="Calibri"/>
+        </w:rPr>
+      </w:pPr>
+      <w:r>
+        <w:rPr>
+          <w:rFonts w:eastAsia="Calibri"/>
+        </w:rPr>
+        <w:t>SEE ATTACHED NOTICE OF CANCELLATION FORM FOR AN EXPLANATION OF THIS RIGHT.</w:t>
+      </w:r>
+    </w:p>
+    <w:p>
+      <w:pPr>
+        <w:spacing w:after="200" w:line="276" w:lineRule="auto"/>
+        <w:jc w:val="both"/>
+        <w:rPr>
+          <w:rFonts w:eastAsia="Calibri"/>
+        </w:rPr>
+      </w:pPr>
+    </w:p>
+    <w:p>
+      <w:pPr>
+        <w:spacing w:after="200" w:line="276" w:lineRule="auto"/>
+        <w:jc w:val="both"/>
+        <w:rPr>
+          <w:rFonts w:eastAsia="Calibri"/>
+        </w:rPr>
+      </w:pPr>
+      <w:r>
+        <w:rPr>
+          <w:rFonts w:eastAsia="Calibri"/>
+        </w:rPr>
+        <w:t>YOU SHOULD ALWAYS CONSULT AN ATTORNEY OR COMMUNITY ORGANIZATION BEFORE SIGNING ANY LEGAL DOCUMENTS CONCERNING YOUR HOME.</w:t>
+      </w:r>
+    </w:p>
+    <w:p>
+      <w:pPr>
+        <w:spacing w:after="200" w:line="276" w:lineRule="auto"/>
+        <w:jc w:val="both"/>
+        <w:rPr>
+          <w:rFonts w:eastAsia="Calibri"/>
+        </w:rPr>
+      </w:pPr>
+    </w:p>
+    <w:p>
+      <w:pPr>
+        <w:spacing w:after="200" w:line="276" w:lineRule="auto"/>
+        <w:jc w:val="both"/>
+        <w:rPr>
+          <w:rFonts w:eastAsia="Calibri"/>
+        </w:rPr>
+      </w:pPr>
+      <w:r>
+        <w:rPr>
+          <w:rFonts w:eastAsia="Calibri"/>
+        </w:rPr>
+        <w:t>IT IS ADVISABLE THAT YOU FIND YOUR OWN ATTORNEY, AND NOT CONSULT WITH AN ATTORNEY WHO HAS BEEN PROVIDED TO YOU BY THE PURCHASER.</w:t>
+      </w:r>
+    </w:p>
+    <w:p>
+      <w:pPr>
+        <w:spacing w:after="200" w:line="276" w:lineRule="auto"/>
+        <w:jc w:val="both"/>
+        <w:rPr>
+          <w:rFonts w:eastAsia="Calibri"/>
+        </w:rPr>
+      </w:pPr>
+    </w:p>
+    <w:p>
+      <w:pPr>
+        <w:spacing w:after="200" w:line="276" w:lineRule="auto"/>
+        <w:jc w:val="both"/>
+        <w:rPr>
+          <w:rFonts w:eastAsia="Calibri"/>
+        </w:rPr>
+      </w:pPr>
+      <w:r>
+        <w:rPr>
+          <w:rFonts w:eastAsia="Calibri"/>
+        </w:rPr>
+        <w:t>THE LAW REQUIRES THAT THIS CONTRACT CONTAIN THE ENTIRE AGREEMENT.</w:t>
+      </w:r>
+    </w:p>
+    <w:p>
+      <w:pPr>
+        <w:spacing w:after="200" w:line="276" w:lineRule="auto"/>
+        <w:jc w:val="both"/>
+        <w:rPr>
+          <w:rFonts w:eastAsia="Calibri"/>
+        </w:rPr>
+      </w:pPr>
+    </w:p>
+    <w:p>
+      <w:pPr>
+        <w:spacing w:after="200" w:line="276" w:lineRule="auto"/>
+        <w:jc w:val="both"/>
+        <w:rPr>
+          <w:rFonts w:eastAsia="Calibri"/>
+        </w:rPr>
+      </w:pPr>
+      <w:r>
+        <w:rPr>
+          <w:rFonts w:eastAsia="Calibri"/>
+        </w:rPr>
+        <w:t>YOU SHOULD NOT RELY UPON ANY OTHER WRITTEN OR ORAL AGREEMENT OR PROMISE.</w:t>
+      </w:r>
+    </w:p>
+    <w:p>
+      <w:pPr>
+        <w:spacing w:after="200" w:line="276" w:lineRule="auto"/>
+        <w:rPr>
+          <w:rFonts w:eastAsia="Calibri"/>
+        </w:rPr>
+      </w:pPr>
+    </w:p>
+    <w:p>
+      <w:pPr>
+        <w:spacing w:after="200" w:line="276" w:lineRule="auto"/>
+        <w:rPr>
+          <w:rFonts w:eastAsia="Calibri"/>
+        </w:rPr>
+      </w:pPr>
+      <w:r>
+        <w:rPr>
+          <w:rFonts w:eastAsia="Calibri"/>
+        </w:rPr>
+        <w:t>_______________________________</w:t>
+      </w:r>
+      <w:r>
+        <w:rPr>
+          <w:rFonts w:eastAsia="Calibri"/>
+        </w:rPr>
+        <w:tab/>
+        <w:t>________________________________</w:t>
+      </w:r>
+    </w:p>
+    <w:p>
+      <w:pPr>
+        <w:spacing w:after="200" w:line="276" w:lineRule="auto"/>
+        <w:rPr>
+          <w:rFonts w:eastAsia="Calibri"/>
+        </w:rPr>
+      </w:pPr>
+    </w:p>
+    <w:p>
+      <w:pPr>
+        <w:spacing w:after="200" w:line="276" w:lineRule="auto"/>
+        <w:rPr>
+          <w:rFonts w:eastAsia="Calibri"/>
+        </w:rPr>
+      </w:pPr>
+      <w:r>
+        <w:rPr>
+          <w:rFonts w:eastAsia="Calibri"/>
+        </w:rPr>
+        <w:t>_</w:t>
+      </w:r>
+      <w:r>
+        <w:rPr>
+          <w:rFonts w:eastAsia="Calibri"/>
+        </w:rPr>
+        <w:t>______________________________</w:t>
+      </w:r>
+      <w:r>
+        <w:rPr>
+          <w:rFonts w:eastAsia="Calibri"/>
+        </w:rPr>
+        <w:tab/>
+      </w:r>
+      <w:r>
+        <w:rPr>
+          <w:rFonts w:eastAsia="Calibri"/>
+        </w:rPr>
+        <w:t>____________</w:t>
+      </w:r>
+      <w:r>
+        <w:rPr>
+          <w:rFonts w:eastAsia="Calibri"/>
+        </w:rPr>
+        <w:t>____________________</w:t>
+      </w:r>
+    </w:p>
+    <w:p>
+      <w:pPr>
+        <w:spacing w:after="200" w:line="276" w:lineRule="auto"/>
+        <w:jc w:val="center"/>
+        <w:rPr>
+          <w:rFonts w:eastAsia="Calibri"/>
+        </w:rPr>
+      </w:pPr>
+    </w:p>
+    <w:p>
+      <w:pPr>
+        <w:spacing w:after="200" w:line="276" w:lineRule="auto"/>
+        <w:jc w:val="center"/>
+        <w:rPr>
+          <w:rFonts w:eastAsia="Calibri"/>
+        </w:rPr>
+      </w:pPr>
+      <w:r>
+        <w:rPr>
+          <w:rFonts w:eastAsia="Calibri"/>
+        </w:rPr>
+        <w:lastRenderedPageBreak/>
+        <w:br/>
+      </w:r>
+      <w:r>
+        <w:rPr>
+          <w:rFonts w:eastAsia="Calibri"/>
+        </w:rPr>
+        <w:t>NOTICE OF CANCELLATION</w:t>
+      </w:r>
+    </w:p>
+    <w:p>
+      <w:pPr>
+        <w:spacing w:after="200" w:line="276" w:lineRule="auto"/>
+        <w:rPr>
+          <w:rFonts w:eastAsia="Calibri"/>
+        </w:rPr>
+      </w:pPr>
+    </w:p>
+    <w:p>
+      <w:pPr>
+        <w:spacing w:after="200" w:line="276" w:lineRule="auto"/>
+        <w:jc w:val="both"/>
+        <w:rPr>
+          <w:rFonts w:eastAsia="Calibri"/>
+        </w:rPr>
+      </w:pPr>
+      <w:r>
+        <w:rPr>
+          <w:rFonts w:eastAsia="Calibri"/>
+        </w:rPr>
+        <w:t xml:space="preserve">THIS CONTRACT WAS ENTERED INTO ON </w:t>
+      </w:r>
+      <w:r>
+        <w:rPr>
+          <w:rFonts w:eastAsia="Calibri"/>
+        </w:rPr>
+        <w:fldChar w:fldCharType="begin">
+          <w:ffData>
+            <w:name w:val="Text1"/>
+            <w:enabled/>
+            <w:calcOnExit w:val="0"/>
+            <w:textInput/>
+          </w:ffData>
+        </w:fldChar>
+      </w:r>
+      <w:r>
+        <w:rPr>
+          <w:rFonts w:eastAsia="Calibri"/>
+        </w:rPr>
+        <w:instrText xml:space="preserve"> FORMTEXT </w:instrText>
+      </w:r>
+      <w:r>
+        <w:rPr>
+          <w:rFonts w:eastAsia="Calibri"/>
+        </w:rPr>
+      </w:r>
+      <w:r>
+        <w:rPr>
+          <w:rFonts w:eastAsia="Calibri"/>
+        </w:rPr>
+        <w:fldChar w:fldCharType="separate"/>
+      </w:r>
+      <w:r>
+        <w:rPr>
+          <w:rFonts w:eastAsia="Calibri"/>
+        </w:rPr>
+        <w:t>[</w:t>
+      </w:r>
+      <w:r>
+        <w:rPr>
+          <w:rFonts w:eastAsia="Calibri"/>
+        </w:rPr>
+        <w:t>TODAY</w:t>
+      </w:r>
+      <w:bookmarkStart w:id="63" w:name="_GoBack"/>
+      <w:bookmarkEnd w:id="63"/>
+      <w:r>
+        <w:rPr>
+          <w:rFonts w:eastAsia="Calibri"/>
+        </w:rPr>
+        <w:t>]</w:t>
+      </w:r>
+      <w:r>
+        <w:rPr>
+          <w:rFonts w:eastAsia="Calibri"/>
+        </w:rPr>
+        <w:fldChar w:fldCharType="end"/>
+      </w:r>
+    </w:p>
+    <w:p>
+      <w:pPr>
+        <w:spacing w:after="200" w:line="276" w:lineRule="auto"/>
+        <w:jc w:val="both"/>
+        <w:rPr>
+          <w:rFonts w:eastAsia="Calibri"/>
+        </w:rPr>
+      </w:pPr>
+    </w:p>
+    <w:p>
+      <w:pPr>
+        <w:spacing w:after="200" w:line="276" w:lineRule="auto"/>
+        <w:jc w:val="both"/>
+        <w:rPr>
+          <w:rFonts w:eastAsia="Calibri"/>
+        </w:rPr>
+      </w:pPr>
+      <w:r>
+        <w:rPr>
+          <w:rFonts w:eastAsia="Calibri"/>
+        </w:rPr>
+        <w:t>YOU MAY CANCEL THIS CONTRACT FOR THE SALE OF YOUR HOUSE, WITHOUT PENALTY OR OBLIGATION, AT ANY TIME BEFORE MIDNIGHT OF</w:t>
+      </w:r>
+      <w:r>
+        <w:rPr>
+          <w:rFonts w:eastAsia="Calibri"/>
+        </w:rPr>
+        <w:fldChar w:fldCharType="begin">
+          <w:ffData>
+            <w:name w:val="Text1"/>
+            <w:enabled/>
+            <w:calcOnExit w:val="0"/>
+            <w:textInput/>
+          </w:ffData>
+        </w:fldChar>
+      </w:r>
+      <w:r>
+        <w:rPr>
+          <w:rFonts w:eastAsia="Calibri"/>
+        </w:rPr>
+        <w:instrText xml:space="preserve"> FORMTEXT </w:instrText>
+      </w:r>
+      <w:r>
+        <w:rPr>
+          <w:rFonts w:eastAsia="Calibri"/>
+        </w:rPr>
+      </w:r>
+      <w:r>
+        <w:rPr>
+          <w:rFonts w:eastAsia="Calibri"/>
+        </w:rPr>
+        <w:fldChar w:fldCharType="separate"/>
+      </w:r>
+      <w:r>
+        <w:rPr>
+          <w:rFonts w:eastAsia="Calibri"/>
+        </w:rPr>
+        <w:t> </w:t>
+      </w:r>
+      <w:r>
+        <w:rPr>
+          <w:rFonts w:eastAsia="Calibri"/>
+        </w:rPr>
+        <w:t> </w:t>
+      </w:r>
+      <w:r>
+        <w:rPr>
+          <w:rFonts w:eastAsia="Calibri"/>
+        </w:rPr>
+        <w:t> </w:t>
+      </w:r>
+      <w:r>
+        <w:rPr>
+          <w:rFonts w:eastAsia="Calibri"/>
+        </w:rPr>
+        <w:t> </w:t>
+      </w:r>
+      <w:r>
+        <w:rPr>
+          <w:rFonts w:eastAsia="Calibri"/>
+        </w:rPr>
+        <w:t> </w:t>
+      </w:r>
+      <w:r>
+        <w:rPr>
+          <w:rFonts w:eastAsia="Calibri"/>
+        </w:rPr>
+        <w:fldChar w:fldCharType="end"/>
+      </w:r>
+    </w:p>
+    <w:p>
+      <w:pPr>
+        <w:spacing w:after="200" w:line="276" w:lineRule="auto"/>
+        <w:jc w:val="both"/>
+        <w:rPr>
+          <w:rFonts w:eastAsia="Calibri"/>
+        </w:rPr>
+      </w:pPr>
+    </w:p>
+    <w:p>
+      <w:pPr>
+        <w:spacing w:after="200" w:line="276" w:lineRule="auto"/>
+        <w:jc w:val="both"/>
+        <w:rPr>
+          <w:rFonts w:eastAsia="Calibri"/>
+        </w:rPr>
+      </w:pPr>
+      <w:r>
+        <w:rPr>
+          <w:rFonts w:eastAsia="Calibri"/>
+        </w:rPr>
+        <w:t>TO CANCEL THIS TRANSACTION, PERSONALLY DELIVER A SIGNED AND DATED COPY OF THIS CANCELLATION NOTICE, OR SEND IT BY FACSIMILE, UNITED STATES MAIL, OR AN ESTABLISHED COMMERCIAL LETTER DELIVERY SERVICE, INDICATING CANCELLATION TO:</w:t>
+      </w:r>
+    </w:p>
+    <w:p>
+      <w:pPr>
+        <w:spacing w:after="200" w:line="276" w:lineRule="auto"/>
+        <w:jc w:val="both"/>
+        <w:rPr>
+          <w:rFonts w:eastAsia="Calibri"/>
+        </w:rPr>
+      </w:pPr>
+    </w:p>
+    <w:p>
+      <w:pPr>
+        <w:jc w:val="both"/>
+        <w:rPr>
+          <w:rFonts w:eastAsia="Calibri"/>
+        </w:rPr>
+      </w:pPr>
+      <w:r>
+        <w:rPr>
+          <w:rFonts w:eastAsia="Calibri"/>
+        </w:rPr>
+        <w:t>BUYER ATTORNEY</w:t>
+      </w:r>
+    </w:p>
+    <w:p>
+      <w:pPr>
+        <w:jc w:val="both"/>
+        <w:rPr>
+          <w:rFonts w:eastAsia="Calibri"/>
+        </w:rPr>
+      </w:pPr>
+      <w:r>
+        <w:rPr>
+          <w:rFonts w:eastAsia="Calibri"/>
+        </w:rPr>
+        <w:fldChar w:fldCharType="begin">
+          <w:ffData>
+            <w:name w:val="Text1"/>
+            <w:enabled/>
+            <w:calcOnExit w:val="0"/>
+            <w:textInput/>
+          </w:ffData>
+        </w:fldChar>
+      </w:r>
+      <w:r>
+        <w:rPr>
+          <w:rFonts w:eastAsia="Calibri"/>
+        </w:rPr>
+        <w:instrText xml:space="preserve"> FORMTEXT </w:instrText>
+      </w:r>
+      <w:r>
+        <w:rPr>
+          <w:rFonts w:eastAsia="Calibri"/>
+        </w:rPr>
+      </w:r>
+      <w:r>
+        <w:rPr>
+          <w:rFonts w:eastAsia="Calibri"/>
+        </w:rPr>
+        <w:fldChar w:fldCharType="separate"/>
+      </w:r>
+      <w:r>
+        <w:rPr>
+          <w:rFonts w:eastAsia="Calibri"/>
+        </w:rPr>
+        <w:t>[</w:t>
+      </w:r>
+      <w:r>
+        <w:rPr>
+          <w:rFonts w:eastAsia="Calibri"/>
+        </w:rPr>
+        <w:t>BUYERATTORNEY</w:t>
+      </w:r>
+      <w:r>
+        <w:rPr>
+          <w:rFonts w:eastAsia="Calibri"/>
+        </w:rPr>
+        <w:t>]</w:t>
+      </w:r>
+      <w:r>
+        <w:rPr>
+          <w:rFonts w:eastAsia="Calibri"/>
+        </w:rPr>
+        <w:fldChar w:fldCharType="end"/>
+      </w:r>
+    </w:p>
+    <w:p>
+      <w:pPr>
+        <w:jc w:val="both"/>
+        <w:rPr>
+          <w:rFonts w:eastAsia="Calibri"/>
+        </w:rPr>
+      </w:pPr>
+    </w:p>
+    <w:p>
+      <w:pPr>
+        <w:jc w:val="both"/>
+        <w:rPr>
+          <w:rFonts w:eastAsia="Calibri"/>
+        </w:rPr>
+      </w:pPr>
+      <w:r>
+        <w:rPr>
+          <w:rFonts w:eastAsia="Calibri"/>
+        </w:rPr>
+        <w:t>NOT LATER THAN MIDNIGHT OF</w:t>
+      </w:r>
+    </w:p>
+    <w:p>
+      <w:pPr>
+        <w:jc w:val="both"/>
+        <w:rPr>
+          <w:rFonts w:eastAsia="Calibri"/>
+        </w:rPr>
+      </w:pPr>
+    </w:p>
+    <w:p>
+      <w:pPr>
+        <w:jc w:val="both"/>
+        <w:rPr>
+          <w:rFonts w:eastAsia="Calibri"/>
+        </w:rPr>
+      </w:pPr>
+      <w:r>
+        <w:rPr>
+          <w:rFonts w:eastAsia="Calibri"/>
+        </w:rPr>
+        <w:fldChar w:fldCharType="begin">
+          <w:ffData>
+            <w:name w:val="Text1"/>
+            <w:enabled/>
+            <w:calcOnExit w:val="0"/>
+            <w:textInput/>
+          </w:ffData>
+        </w:fldChar>
+      </w:r>
+      <w:r>
+        <w:rPr>
+          <w:rFonts w:eastAsia="Calibri"/>
+        </w:rPr>
+        <w:instrText xml:space="preserve"> FORMTEXT </w:instrText>
+      </w:r>
+      <w:r>
+        <w:rPr>
+          <w:rFonts w:eastAsia="Calibri"/>
+        </w:rPr>
+      </w:r>
+      <w:r>
+        <w:rPr>
+          <w:rFonts w:eastAsia="Calibri"/>
+        </w:rPr>
+        <w:fldChar w:fldCharType="separate"/>
+      </w:r>
+      <w:r>
+        <w:rPr>
+          <w:rFonts w:eastAsia="Calibri"/>
+        </w:rPr>
+        <w:t> </w:t>
+      </w:r>
+      <w:r>
+        <w:rPr>
+          <w:rFonts w:eastAsia="Calibri"/>
+        </w:rPr>
+        <w:t> </w:t>
+      </w:r>
+      <w:r>
+        <w:rPr>
+          <w:rFonts w:eastAsia="Calibri"/>
+        </w:rPr>
+        <w:t> </w:t>
+      </w:r>
+      <w:r>
+        <w:rPr>
+          <w:rFonts w:eastAsia="Calibri"/>
+        </w:rPr>
+        <w:t> </w:t>
+      </w:r>
+      <w:r>
+        <w:rPr>
+          <w:rFonts w:eastAsia="Calibri"/>
+        </w:rPr>
+        <w:t> </w:t>
+      </w:r>
+      <w:r>
+        <w:rPr>
+          <w:rFonts w:eastAsia="Calibri"/>
+        </w:rPr>
+        <w:fldChar w:fldCharType="end"/>
+      </w:r>
+      <w:r>
+        <w:rPr>
+          <w:rFonts w:eastAsia="Calibri"/>
+        </w:rPr>
+        <w:t xml:space="preserve"> </w:t>
+      </w:r>
+    </w:p>
+    <w:p>
+      <w:pPr>
+        <w:jc w:val="both"/>
+        <w:rPr>
+          <w:rFonts w:ascii="Calibri" w:eastAsia="Calibri" w:hAnsi="Calibri"/>
+          <w:sz w:val="22"/>
+          <w:szCs w:val="22"/>
+        </w:rPr>
+      </w:pPr>
+      <w:r>
+        <w:rPr>
+          <w:rFonts w:ascii="Calibri" w:eastAsia="Calibri" w:hAnsi="Calibri"/>
+          <w:sz w:val="22"/>
+          <w:szCs w:val="22"/>
+        </w:rPr>
+        <w:t>(Enter date)</w:t>
+      </w:r>
+    </w:p>
+    <w:p>
+      <w:pPr>
+        <w:jc w:val="both"/>
+        <w:rPr>
+          <w:rFonts w:ascii="Calibri" w:eastAsia="Calibri" w:hAnsi="Calibri"/>
+          <w:sz w:val="22"/>
+          <w:szCs w:val="22"/>
+        </w:rPr>
+      </w:pPr>
+    </w:p>
+    <w:p>
+      <w:pPr>
+        <w:jc w:val="both"/>
+        <w:rPr>
+          <w:rFonts w:ascii="Calibri" w:eastAsia="Calibri" w:hAnsi="Calibri"/>
+          <w:sz w:val="22"/>
+          <w:szCs w:val="22"/>
+        </w:rPr>
+      </w:pPr>
+    </w:p>
+    <w:p>
+      <w:pPr>
+        <w:spacing w:after="200" w:line="276" w:lineRule="auto"/>
+        <w:jc w:val="both"/>
+        <w:rPr>
+          <w:rFonts w:eastAsia="Calibri"/>
+        </w:rPr>
+      </w:pPr>
+      <w:r>
+        <w:rPr>
+          <w:rFonts w:eastAsia="Calibri"/>
+        </w:rPr>
+        <w:t>IF YOU WISH TO CANCEL THIS CONTRACT, SIGN AND DATE TWO COPIES AND RETURN ONE COPY IMMEDIATELY TO THE PURCHASER.</w:t>
+      </w:r>
+    </w:p>
+    <w:p>
+      <w:pPr>
+        <w:spacing w:after="200" w:line="276" w:lineRule="auto"/>
+        <w:jc w:val="both"/>
+        <w:rPr>
+          <w:rFonts w:eastAsia="Calibri"/>
+        </w:rPr>
+      </w:pPr>
+    </w:p>
+    <w:p>
+      <w:pPr>
+        <w:spacing w:after="200" w:line="276" w:lineRule="auto"/>
+        <w:jc w:val="both"/>
+        <w:rPr>
+          <w:rFonts w:eastAsia="Calibri"/>
+        </w:rPr>
+      </w:pPr>
+      <w:r>
+        <w:rPr>
+          <w:rFonts w:eastAsia="Calibri"/>
+        </w:rPr>
+        <w:t>I HEREBY CANCEL THIS TRANSACTION</w:t>
+      </w:r>
+    </w:p>
+    <w:p>
+      <w:pPr>
+        <w:spacing w:after="200" w:line="276" w:lineRule="auto"/>
+        <w:rPr>
+          <w:rFonts w:eastAsia="Calibri"/>
+        </w:rPr>
+      </w:pPr>
+    </w:p>
+    <w:p>
+      <w:pPr>
+        <w:spacing w:after="200" w:line="276" w:lineRule="auto"/>
+        <w:rPr>
+          <w:rFonts w:eastAsia="Calibri"/>
+        </w:rPr>
+      </w:pPr>
+      <w:r>
+        <w:rPr>
+          <w:rFonts w:eastAsia="Calibri"/>
+        </w:rPr>
+        <w:t>______________________________</w:t>
+      </w:r>
+      <w:r>
+        <w:rPr>
+          <w:rFonts w:eastAsia="Calibri"/>
+        </w:rPr>
+        <w:tab/>
+      </w:r>
+      <w:r>
+        <w:rPr>
+          <w:rFonts w:eastAsia="Calibri"/>
+        </w:rPr>
+        <w:tab/>
+        <w:t>_______________________</w:t>
+      </w:r>
+    </w:p>
+    <w:p>
+      <w:pPr>
+        <w:spacing w:after="200" w:line="276" w:lineRule="auto"/>
+        <w:rPr>
+          <w:rFonts w:eastAsia="Calibri"/>
+        </w:rPr>
+      </w:pPr>
+      <w:r>
+        <w:rPr>
+          <w:rFonts w:eastAsia="Calibri"/>
+        </w:rPr>
+        <w:t>SELLER SIGNATURE</w:t>
+      </w:r>
+      <w:r>
+        <w:rPr>
+          <w:rFonts w:eastAsia="Calibri"/>
+        </w:rPr>
+        <w:tab/>
+      </w:r>
+      <w:r>
+        <w:rPr>
+          <w:rFonts w:eastAsia="Calibri"/>
+        </w:rPr>
+        <w:tab/>
+      </w:r>
+      <w:r>
+        <w:rPr>
+          <w:rFonts w:eastAsia="Calibri"/>
+        </w:rPr>
+        <w:tab/>
+      </w:r>
+      <w:r>
+        <w:rPr>
+          <w:rFonts w:eastAsia="Calibri"/>
+        </w:rPr>
+        <w:tab/>
+        <w:t>DATE</w:t>
+      </w:r>
+    </w:p>
+    <w:p/>
+    <w:p>
+      <w:pPr>
+        <w:tabs>
+          <w:tab w:val="left" w:pos="7320"/>
+        </w:tabs>
+        <w:rPr>
+          <w:sz w:val="13"/>
+        </w:rPr>
       </w:pPr>
     </w:p>
     <w:sectPr>
+      <w:footerReference w:type="even" r:id="rId8"/>
+      <w:footerReference w:type="default" r:id="rId9"/>
       <w:pgSz w:w="12240" w:h="15840"/>
-      <w:pgMar w:top="432" w:right="720" w:bottom="144" w:left="432" w:header="720" w:footer="720" w:gutter="0"/>
+      <w:pgMar w:top="994" w:right="1800" w:bottom="994" w:left="1800" w:header="720" w:footer="720" w:gutter="0"/>
       <w:cols w:space="720"/>
       <w:docGrid w:linePitch="326"/>
     </w:sectPr>
   </w:body>
 </w:document>
+</file>
+
+<file path=word/endnotes.xml><?xml version="1.0" encoding="utf-8"?>
+<w:endnotes xmlns:wpc="http://schemas.microsoft.com/office/word/2010/wordprocessingCanvas" xmlns:cx="http://schemas.microsoft.com/office/drawing/2014/chartex" xmlns:cx1="http://schemas.microsoft.com/office/drawing/2015/9/8/chartex" xmlns:cx2="http://schemas.microsoft.com/office/drawing/2015/10/21/chartex" xmlns:mc="http://schemas.openxmlformats.org/markup-compatibility/2006" xmlns:o="urn:schemas-microsoft-com:office:office" xmlns:r="http://schemas.openxmlformats.org/officeDocument/2006/relationships" xmlns:m="http://schemas.openxmlformats.org/officeDocument/2006/math" xmlns:v="urn:schemas-microsoft-com:vml" xmlns:wp14="http://schemas.microsoft.com/office/word/2010/wordprocessingDrawing" xmlns:wp="http://schemas.openxmlformats.org/drawingml/2006/wordprocessingDrawing" xmlns:w10="urn:schemas-microsoft-com:office:word" xmlns:w="http://schemas.openxmlformats.org/wordprocessingml/2006/main" xmlns:w14="http://schemas.microsoft.com/office/word/2010/wordml" xmlns:w15="http://schemas.microsoft.com/office/word/2012/wordml" xmlns:w16se="http://schemas.microsoft.com/office/word/2015/wordml/symex" xmlns:wpg="http://schemas.microsoft.com/office/word/2010/wordprocessingGroup" xmlns:wpi="http://schemas.microsoft.com/office/word/2010/wordprocessingInk" xmlns:wne="http://schemas.microsoft.com/office/word/2006/wordml" xmlns:wps="http://schemas.microsoft.com/office/word/2010/wordprocessingShape" mc:Ignorable="w14 w15 w16se wp14">
+  <w:endnote w:type="separator" w:id="-1">
+    <w:p>
+      <w:r>
+        <w:separator/>
+      </w:r>
+    </w:p>
+  </w:endnote>
+  <w:endnote w:type="continuationSeparator" w:id="0">
+    <w:p>
+      <w:r>
+        <w:continuationSeparator/>
+      </w:r>
+    </w:p>
+  </w:endnote>
+</w:endnotes>
+</file>
+
+<file path=word/footer1.xml><?xml version="1.0" encoding="utf-8"?>
+<w:ftr xmlns:wpc="http://schemas.microsoft.com/office/word/2010/wordprocessingCanvas" xmlns:cx="http://schemas.microsoft.com/office/drawing/2014/chartex" xmlns:cx1="http://schemas.microsoft.com/office/drawing/2015/9/8/chartex" xmlns:cx2="http://schemas.microsoft.com/office/drawing/2015/10/21/chartex" xmlns:mc="http://schemas.openxmlformats.org/markup-compatibility/2006" xmlns:o="urn:schemas-microsoft-com:office:office" xmlns:r="http://schemas.openxmlformats.org/officeDocument/2006/relationships" xmlns:m="http://schemas.openxmlformats.org/officeDocument/2006/math" xmlns:v="urn:schemas-microsoft-com:vml" xmlns:wp14="http://schemas.microsoft.com/office/word/2010/wordprocessingDrawing" xmlns:wp="http://schemas.openxmlformats.org/drawingml/2006/wordprocessingDrawing" xmlns:w10="urn:schemas-microsoft-com:office:word" xmlns:w="http://schemas.openxmlformats.org/wordprocessingml/2006/main" xmlns:w14="http://schemas.microsoft.com/office/word/2010/wordml" xmlns:w15="http://schemas.microsoft.com/office/word/2012/wordml" xmlns:w16se="http://schemas.microsoft.com/office/word/2015/wordml/symex" xmlns:wpg="http://schemas.microsoft.com/office/word/2010/wordprocessingGroup" xmlns:wpi="http://schemas.microsoft.com/office/word/2010/wordprocessingInk" xmlns:wne="http://schemas.microsoft.com/office/word/2006/wordml" xmlns:wps="http://schemas.microsoft.com/office/word/2010/wordprocessingShape" mc:Ignorable="w14 w15 w16se wp14">
+  <w:p>
+    <w:pPr>
+      <w:pStyle w:val="Footer"/>
+      <w:framePr w:wrap="around" w:vAnchor="text" w:hAnchor="margin" w:xAlign="right" w:y="1"/>
+      <w:rPr>
+        <w:rStyle w:val="PageNumber"/>
+      </w:rPr>
+    </w:pPr>
+    <w:r>
+      <w:rPr>
+        <w:rStyle w:val="PageNumber"/>
+      </w:rPr>
+      <w:fldChar w:fldCharType="begin"/>
+    </w:r>
+    <w:r>
+      <w:rPr>
+        <w:rStyle w:val="PageNumber"/>
+      </w:rPr>
+      <w:instrText xml:space="preserve">PAGE  </w:instrText>
+    </w:r>
+    <w:r>
+      <w:rPr>
+        <w:rStyle w:val="PageNumber"/>
+      </w:rPr>
+      <w:fldChar w:fldCharType="end"/>
+    </w:r>
+  </w:p>
+  <w:p>
+    <w:pPr>
+      <w:pStyle w:val="Footer"/>
+      <w:ind w:right="360"/>
+    </w:pPr>
+  </w:p>
+</w:ftr>
+</file>
+
+<file path=word/footer2.xml><?xml version="1.0" encoding="utf-8"?>
+<w:ftr xmlns:wpc="http://schemas.microsoft.com/office/word/2010/wordprocessingCanvas" xmlns:cx="http://schemas.microsoft.com/office/drawing/2014/chartex" xmlns:cx1="http://schemas.microsoft.com/office/drawing/2015/9/8/chartex" xmlns:cx2="http://schemas.microsoft.com/office/drawing/2015/10/21/chartex" xmlns:mc="http://schemas.openxmlformats.org/markup-compatibility/2006" xmlns:o="urn:schemas-microsoft-com:office:office" xmlns:r="http://schemas.openxmlformats.org/officeDocument/2006/relationships" xmlns:m="http://schemas.openxmlformats.org/officeDocument/2006/math" xmlns:v="urn:schemas-microsoft-com:vml" xmlns:wp14="http://schemas.microsoft.com/office/word/2010/wordprocessingDrawing" xmlns:wp="http://schemas.openxmlformats.org/drawingml/2006/wordprocessingDrawing" xmlns:w10="urn:schemas-microsoft-com:office:word" xmlns:w="http://schemas.openxmlformats.org/wordprocessingml/2006/main" xmlns:w14="http://schemas.microsoft.com/office/word/2010/wordml" xmlns:w15="http://schemas.microsoft.com/office/word/2012/wordml" xmlns:w16se="http://schemas.microsoft.com/office/word/2015/wordml/symex" xmlns:wpg="http://schemas.microsoft.com/office/word/2010/wordprocessingGroup" xmlns:wpi="http://schemas.microsoft.com/office/word/2010/wordprocessingInk" xmlns:wne="http://schemas.microsoft.com/office/word/2006/wordml" xmlns:wps="http://schemas.microsoft.com/office/word/2010/wordprocessingShape" mc:Ignorable="w14 w15 w16se wp14">
+  <w:p>
+    <w:pPr>
+      <w:pStyle w:val="Footer"/>
+      <w:ind w:right="360"/>
+    </w:pPr>
+  </w:p>
+</w:ftr>
+</file>
+
+<file path=word/footnotes.xml><?xml version="1.0" encoding="utf-8"?>
+<w:footnotes xmlns:wpc="http://schemas.microsoft.com/office/word/2010/wordprocessingCanvas" xmlns:cx="http://schemas.microsoft.com/office/drawing/2014/chartex" xmlns:cx1="http://schemas.microsoft.com/office/drawing/2015/9/8/chartex" xmlns:cx2="http://schemas.microsoft.com/office/drawing/2015/10/21/chartex" xmlns:mc="http://schemas.openxmlformats.org/markup-compatibility/2006" xmlns:o="urn:schemas-microsoft-com:office:office" xmlns:r="http://schemas.openxmlformats.org/officeDocument/2006/relationships" xmlns:m="http://schemas.openxmlformats.org/officeDocument/2006/math" xmlns:v="urn:schemas-microsoft-com:vml" xmlns:wp14="http://schemas.microsoft.com/office/word/2010/wordprocessingDrawing" xmlns:wp="http://schemas.openxmlformats.org/drawingml/2006/wordprocessingDrawing" xmlns:w10="urn:schemas-microsoft-com:office:word" xmlns:w="http://schemas.openxmlformats.org/wordprocessingml/2006/main" xmlns:w14="http://schemas.microsoft.com/office/word/2010/wordml" xmlns:w15="http://schemas.microsoft.com/office/word/2012/wordml" xmlns:w16se="http://schemas.microsoft.com/office/word/2015/wordml/symex" xmlns:wpg="http://schemas.microsoft.com/office/word/2010/wordprocessingGroup" xmlns:wpi="http://schemas.microsoft.com/office/word/2010/wordprocessingInk" xmlns:wne="http://schemas.microsoft.com/office/word/2006/wordml" xmlns:wps="http://schemas.microsoft.com/office/word/2010/wordprocessingShape" mc:Ignorable="w14 w15 w16se wp14">
+  <w:footnote w:type="separator" w:id="-1">
+    <w:p>
+      <w:r>
+        <w:separator/>
+      </w:r>
+    </w:p>
+  </w:footnote>
+  <w:footnote w:type="continuationSeparator" w:id="0">
+    <w:p>
+      <w:r>
+        <w:continuationSeparator/>
+      </w:r>
+    </w:p>
+  </w:footnote>
+</w:footnotes>
 </file>
 
 <file path=word/numbering.xml><?xml version="1.0" encoding="utf-8"?>
@@ -14979,6 +17239,122 @@
     </w:lvl>
   </w:abstractNum>
   <w:abstractNum w:abstractNumId="25" w15:restartNumberingAfterBreak="0">
+    <w:nsid w:val="6BDD5B01"/>
+    <w:multiLevelType w:val="hybridMultilevel"/>
+    <w:tmpl w:val="E1E00A20"/>
+    <w:lvl w:ilvl="0" w:tplc="94EA831C">
+      <w:start w:val="1"/>
+      <w:numFmt w:val="decimal"/>
+      <w:lvlText w:val="%1)"/>
+      <w:lvlJc w:val="left"/>
+      <w:pPr>
+        <w:tabs>
+          <w:tab w:val="num" w:pos="795"/>
+        </w:tabs>
+        <w:ind w:left="795" w:hanging="435"/>
+      </w:pPr>
+      <w:rPr>
+        <w:rFonts w:hint="default"/>
+      </w:rPr>
+    </w:lvl>
+    <w:lvl w:ilvl="1" w:tplc="04090019" w:tentative="1">
+      <w:start w:val="1"/>
+      <w:numFmt w:val="lowerLetter"/>
+      <w:lvlText w:val="%2."/>
+      <w:lvlJc w:val="left"/>
+      <w:pPr>
+        <w:tabs>
+          <w:tab w:val="num" w:pos="1440"/>
+        </w:tabs>
+        <w:ind w:left="1440" w:hanging="360"/>
+      </w:pPr>
+    </w:lvl>
+    <w:lvl w:ilvl="2" w:tplc="0409001B" w:tentative="1">
+      <w:start w:val="1"/>
+      <w:numFmt w:val="lowerRoman"/>
+      <w:lvlText w:val="%3."/>
+      <w:lvlJc w:val="right"/>
+      <w:pPr>
+        <w:tabs>
+          <w:tab w:val="num" w:pos="2160"/>
+        </w:tabs>
+        <w:ind w:left="2160" w:hanging="180"/>
+      </w:pPr>
+    </w:lvl>
+    <w:lvl w:ilvl="3" w:tplc="0409000F" w:tentative="1">
+      <w:start w:val="1"/>
+      <w:numFmt w:val="decimal"/>
+      <w:lvlText w:val="%4."/>
+      <w:lvlJc w:val="left"/>
+      <w:pPr>
+        <w:tabs>
+          <w:tab w:val="num" w:pos="2880"/>
+        </w:tabs>
+        <w:ind w:left="2880" w:hanging="360"/>
+      </w:pPr>
+    </w:lvl>
+    <w:lvl w:ilvl="4" w:tplc="04090019" w:tentative="1">
+      <w:start w:val="1"/>
+      <w:numFmt w:val="lowerLetter"/>
+      <w:lvlText w:val="%5."/>
+      <w:lvlJc w:val="left"/>
+      <w:pPr>
+        <w:tabs>
+          <w:tab w:val="num" w:pos="3600"/>
+        </w:tabs>
+        <w:ind w:left="3600" w:hanging="360"/>
+      </w:pPr>
+    </w:lvl>
+    <w:lvl w:ilvl="5" w:tplc="0409001B" w:tentative="1">
+      <w:start w:val="1"/>
+      <w:numFmt w:val="lowerRoman"/>
+      <w:lvlText w:val="%6."/>
+      <w:lvlJc w:val="right"/>
+      <w:pPr>
+        <w:tabs>
+          <w:tab w:val="num" w:pos="4320"/>
+        </w:tabs>
+        <w:ind w:left="4320" w:hanging="180"/>
+      </w:pPr>
+    </w:lvl>
+    <w:lvl w:ilvl="6" w:tplc="0409000F" w:tentative="1">
+      <w:start w:val="1"/>
+      <w:numFmt w:val="decimal"/>
+      <w:lvlText w:val="%7."/>
+      <w:lvlJc w:val="left"/>
+      <w:pPr>
+        <w:tabs>
+          <w:tab w:val="num" w:pos="5040"/>
+        </w:tabs>
+        <w:ind w:left="5040" w:hanging="360"/>
+      </w:pPr>
+    </w:lvl>
+    <w:lvl w:ilvl="7" w:tplc="04090019" w:tentative="1">
+      <w:start w:val="1"/>
+      <w:numFmt w:val="lowerLetter"/>
+      <w:lvlText w:val="%8."/>
+      <w:lvlJc w:val="left"/>
+      <w:pPr>
+        <w:tabs>
+          <w:tab w:val="num" w:pos="5760"/>
+        </w:tabs>
+        <w:ind w:left="5760" w:hanging="360"/>
+      </w:pPr>
+    </w:lvl>
+    <w:lvl w:ilvl="8" w:tplc="0409001B" w:tentative="1">
+      <w:start w:val="1"/>
+      <w:numFmt w:val="lowerRoman"/>
+      <w:lvlText w:val="%9."/>
+      <w:lvlJc w:val="right"/>
+      <w:pPr>
+        <w:tabs>
+          <w:tab w:val="num" w:pos="6480"/>
+        </w:tabs>
+        <w:ind w:left="6480" w:hanging="180"/>
+      </w:pPr>
+    </w:lvl>
+  </w:abstractNum>
+  <w:abstractNum w:abstractNumId="26" w15:restartNumberingAfterBreak="0">
     <w:nsid w:val="6E965235"/>
     <w:multiLevelType w:val="hybridMultilevel"/>
     <w:tmpl w:val="DF4ADD5E"/>
@@ -15094,7 +17470,7 @@
       </w:pPr>
     </w:lvl>
   </w:abstractNum>
-  <w:abstractNum w:abstractNumId="26" w15:restartNumberingAfterBreak="0">
+  <w:abstractNum w:abstractNumId="27" w15:restartNumberingAfterBreak="0">
     <w:nsid w:val="7467640F"/>
     <w:multiLevelType w:val="hybridMultilevel"/>
     <w:tmpl w:val="BCC8D348"/>
@@ -15213,7 +17589,7 @@
       </w:pPr>
     </w:lvl>
   </w:abstractNum>
-  <w:abstractNum w:abstractNumId="27" w15:restartNumberingAfterBreak="0">
+  <w:abstractNum w:abstractNumId="28" w15:restartNumberingAfterBreak="0">
     <w:nsid w:val="75423555"/>
     <w:multiLevelType w:val="hybridMultilevel"/>
     <w:tmpl w:val="73FE7288"/>
@@ -15329,7 +17705,7 @@
       </w:pPr>
     </w:lvl>
   </w:abstractNum>
-  <w:abstractNum w:abstractNumId="28" w15:restartNumberingAfterBreak="0">
+  <w:abstractNum w:abstractNumId="29" w15:restartNumberingAfterBreak="0">
     <w:nsid w:val="7C232A53"/>
     <w:multiLevelType w:val="hybridMultilevel"/>
     <w:tmpl w:val="E2B0F676"/>
@@ -15445,7 +17821,7 @@
       </w:pPr>
     </w:lvl>
   </w:abstractNum>
-  <w:abstractNum w:abstractNumId="29" w15:restartNumberingAfterBreak="0">
+  <w:abstractNum w:abstractNumId="30" w15:restartNumberingAfterBreak="0">
     <w:nsid w:val="7C854B85"/>
     <w:multiLevelType w:val="hybridMultilevel"/>
     <w:tmpl w:val="4AE0F10A"/>
@@ -15577,7 +17953,7 @@
     <w:abstractNumId w:val="19"/>
   </w:num>
   <w:num w:numId="5">
-    <w:abstractNumId w:val="26"/>
+    <w:abstractNumId w:val="27"/>
   </w:num>
   <w:num w:numId="6">
     <w:abstractNumId w:val="1"/>
@@ -15589,7 +17965,7 @@
     <w:abstractNumId w:val="15"/>
   </w:num>
   <w:num w:numId="9">
-    <w:abstractNumId w:val="25"/>
+    <w:abstractNumId w:val="26"/>
   </w:num>
   <w:num w:numId="10">
     <w:abstractNumId w:val="2"/>
@@ -15613,7 +17989,7 @@
     <w:abstractNumId w:val="5"/>
   </w:num>
   <w:num w:numId="17">
-    <w:abstractNumId w:val="27"/>
+    <w:abstractNumId w:val="28"/>
   </w:num>
   <w:num w:numId="18">
     <w:abstractNumId w:val="12"/>
@@ -15625,7 +18001,7 @@
     <w:abstractNumId w:val="24"/>
   </w:num>
   <w:num w:numId="21">
-    <w:abstractNumId w:val="29"/>
+    <w:abstractNumId w:val="30"/>
   </w:num>
   <w:num w:numId="22">
     <w:abstractNumId w:val="0"/>
@@ -15634,7 +18010,7 @@
     <w:abstractNumId w:val="10"/>
   </w:num>
   <w:num w:numId="24">
-    <w:abstractNumId w:val="28"/>
+    <w:abstractNumId w:val="29"/>
   </w:num>
   <w:num w:numId="25">
     <w:abstractNumId w:val="8"/>
@@ -15654,6 +18030,9 @@
   <w:num w:numId="30">
     <w:abstractNumId w:val="22"/>
   </w:num>
+  <w:num w:numId="31">
+    <w:abstractNumId w:val="25"/>
+  </w:num>
   <w:numIdMacAtCleanup w:val="30"/>
 </w:numbering>
 </file>
@@ -15669,7 +18048,7 @@
     </w:rPrDefault>
     <w:pPrDefault/>
   </w:docDefaults>
-  <w:latentStyles w:defLockedState="0" w:defUIPriority="99" w:defSemiHidden="0" w:defUnhideWhenUsed="0" w:defQFormat="0" w:count="372">
+  <w:latentStyles w:defLockedState="0" w:defUIPriority="99" w:defSemiHidden="0" w:defUnhideWhenUsed="0" w:defQFormat="0" w:count="373">
     <w:lsdException w:name="Normal" w:uiPriority="0" w:qFormat="1"/>
     <w:lsdException w:name="heading 1" w:uiPriority="9" w:qFormat="1"/>
     <w:lsdException w:name="heading 2" w:uiPriority="9" w:qFormat="1"/>
@@ -15702,7 +18081,7 @@
     <w:lsdException w:name="footnote text" w:semiHidden="1" w:unhideWhenUsed="1"/>
     <w:lsdException w:name="annotation text" w:semiHidden="1" w:unhideWhenUsed="1"/>
     <w:lsdException w:name="header" w:semiHidden="1" w:unhideWhenUsed="1"/>
-    <w:lsdException w:name="footer" w:semiHidden="1" w:unhideWhenUsed="1"/>
+    <w:lsdException w:name="footer" w:semiHidden="1" w:uiPriority="0" w:unhideWhenUsed="1"/>
     <w:lsdException w:name="index heading" w:semiHidden="1" w:unhideWhenUsed="1"/>
     <w:lsdException w:name="caption" w:semiHidden="1" w:uiPriority="35" w:unhideWhenUsed="1" w:qFormat="1"/>
     <w:lsdException w:name="table of figures" w:semiHidden="1" w:unhideWhenUsed="1"/>
@@ -15711,7 +18090,7 @@
     <w:lsdException w:name="footnote reference" w:semiHidden="1" w:unhideWhenUsed="1"/>
     <w:lsdException w:name="annotation reference" w:semiHidden="1" w:unhideWhenUsed="1"/>
     <w:lsdException w:name="line number" w:semiHidden="1" w:unhideWhenUsed="1"/>
-    <w:lsdException w:name="page number" w:semiHidden="1" w:unhideWhenUsed="1"/>
+    <w:lsdException w:name="page number" w:semiHidden="1" w:uiPriority="0" w:unhideWhenUsed="1"/>
     <w:lsdException w:name="endnote reference" w:semiHidden="1" w:unhideWhenUsed="1"/>
     <w:lsdException w:name="endnote text" w:semiHidden="1" w:unhideWhenUsed="1"/>
     <w:lsdException w:name="table of authorities" w:semiHidden="1" w:unhideWhenUsed="1"/>
@@ -16042,6 +18421,7 @@
     <w:lsdException w:name="List Table 6 Colorful Accent 6" w:uiPriority="51"/>
     <w:lsdException w:name="List Table 7 Colorful Accent 6" w:uiPriority="52"/>
     <w:lsdException w:name="Mention" w:semiHidden="1" w:unhideWhenUsed="1"/>
+    <w:lsdException w:name="Smart Hyperlink" w:semiHidden="1" w:unhideWhenUsed="1"/>
   </w:latentStyles>
   <w:style w:type="paragraph" w:default="1" w:styleId="Normal">
     <w:name w:val="Normal"/>
@@ -16340,6 +18720,32 @@
       <w:szCs w:val="18"/>
     </w:rPr>
   </w:style>
+  <w:style w:type="paragraph" w:styleId="Footer">
+    <w:name w:val="footer"/>
+    <w:basedOn w:val="Normal"/>
+    <w:link w:val="FooterChar"/>
+    <w:rsid w:val="009D729C"/>
+    <w:pPr>
+      <w:tabs>
+        <w:tab w:val="center" w:pos="4320"/>
+        <w:tab w:val="right" w:pos="8640"/>
+      </w:tabs>
+    </w:pPr>
+  </w:style>
+  <w:style w:type="character" w:customStyle="1" w:styleId="FooterChar">
+    <w:name w:val="Footer Char"/>
+    <w:link w:val="Footer"/>
+    <w:rsid w:val="009D729C"/>
+    <w:rPr>
+      <w:sz w:val="24"/>
+      <w:szCs w:val="24"/>
+      <w:lang w:eastAsia="en-US"/>
+    </w:rPr>
+  </w:style>
+  <w:style w:type="character" w:styleId="PageNumber">
+    <w:name w:val="page number"/>
+    <w:rsid w:val="009D729C"/>
+  </w:style>
 </w:styles>
 </file>
 
@@ -16636,4 +19042,16 @@
     </a:ext>
   </a:extLst>
 </a:theme>
+</file>
+
+<file path=customXml/item1.xml><?xml version="1.0" encoding="utf-8"?>
+<b:Sources xmlns:b="http://schemas.openxmlformats.org/officeDocument/2006/bibliography" xmlns="http://schemas.openxmlformats.org/officeDocument/2006/bibliography" SelectedStyle="\APASixthEditionOfficeOnline.xsl" StyleName="APA" Version="6"/>
+</file>
+
+<file path=customXml/itemProps1.xml><?xml version="1.0" encoding="utf-8"?>
+<ds:datastoreItem xmlns:ds="http://schemas.openxmlformats.org/officeDocument/2006/customXml" ds:itemID="{BFCAB39C-8C0A-4005-BAD3-873316143AF8}">
+  <ds:schemaRefs>
+    <ds:schemaRef ds:uri="http://schemas.openxmlformats.org/officeDocument/2006/bibliography"/>
+  </ds:schemaRefs>
+</ds:datastoreItem>
 </file>
</xml_diff>